<commit_message>
dockerize, point at UMN calendar so we can proof of concept this
</commit_message>
<xml_diff>
--- a/templates/syllabus.docx
+++ b/templates/syllabus.docx
@@ -1,6 +1,6 @@
 
 <file path=word/document.xml><?xml version="1.0" encoding="utf-8"?>
-<w:document xmlns:wpc="http://schemas.microsoft.com/office/word/2010/wordprocessingCanvas" xmlns:mo="http://schemas.microsoft.com/office/mac/office/2008/main" xmlns:mc="http://schemas.openxmlformats.org/markup-compatibility/2006" xmlns:mv="urn:schemas-microsoft-com:mac:vml" xmlns:o="urn:schemas-microsoft-com:office:office" xmlns:r="http://schemas.openxmlformats.org/officeDocument/2006/relationships" xmlns:m="http://schemas.openxmlformats.org/officeDocument/2006/math" xmlns:v="urn:schemas-microsoft-com:vml" xmlns:wp14="http://schemas.microsoft.com/office/word/2010/wordprocessingDrawing" xmlns:wp="http://schemas.openxmlformats.org/drawingml/2006/wordprocessingDrawing" xmlns:w10="urn:schemas-microsoft-com:office:word" xmlns:w="http://schemas.openxmlformats.org/wordprocessingml/2006/main" xmlns:w14="http://schemas.microsoft.com/office/word/2010/wordml" xmlns:wpg="http://schemas.microsoft.com/office/word/2010/wordprocessingGroup" xmlns:wpi="http://schemas.microsoft.com/office/word/2010/wordprocessingInk" xmlns:wne="http://schemas.microsoft.com/office/word/2006/wordml" xmlns:wps="http://schemas.microsoft.com/office/word/2010/wordprocessingShape" mc:Ignorable="w14 wp14">
+<w:document xmlns:wpc="http://schemas.microsoft.com/office/word/2010/wordprocessingCanvas" xmlns:cx="http://schemas.microsoft.com/office/drawing/2014/chartex" xmlns:cx1="http://schemas.microsoft.com/office/drawing/2015/9/8/chartex" xmlns:cx2="http://schemas.microsoft.com/office/drawing/2015/10/21/chartex" xmlns:cx3="http://schemas.microsoft.com/office/drawing/2016/5/9/chartex" xmlns:cx4="http://schemas.microsoft.com/office/drawing/2016/5/10/chartex" xmlns:cx5="http://schemas.microsoft.com/office/drawing/2016/5/11/chartex" xmlns:cx6="http://schemas.microsoft.com/office/drawing/2016/5/12/chartex" xmlns:cx7="http://schemas.microsoft.com/office/drawing/2016/5/13/chartex" xmlns:cx8="http://schemas.microsoft.com/office/drawing/2016/5/14/chartex" xmlns:mc="http://schemas.openxmlformats.org/markup-compatibility/2006" xmlns:aink="http://schemas.microsoft.com/office/drawing/2016/ink" xmlns:am3d="http://schemas.microsoft.com/office/drawing/2017/model3d" xmlns:o="urn:schemas-microsoft-com:office:office" xmlns:r="http://schemas.openxmlformats.org/officeDocument/2006/relationships" xmlns:m="http://schemas.openxmlformats.org/officeDocument/2006/math" xmlns:v="urn:schemas-microsoft-com:vml" xmlns:wp14="http://schemas.microsoft.com/office/word/2010/wordprocessingDrawing" xmlns:wp="http://schemas.openxmlformats.org/drawingml/2006/wordprocessingDrawing" xmlns:w10="urn:schemas-microsoft-com:office:word" xmlns:w="http://schemas.openxmlformats.org/wordprocessingml/2006/main" xmlns:w14="http://schemas.microsoft.com/office/word/2010/wordml" xmlns:w15="http://schemas.microsoft.com/office/word/2012/wordml" xmlns:w16cid="http://schemas.microsoft.com/office/word/2016/wordml/cid" xmlns:w16se="http://schemas.microsoft.com/office/word/2015/wordml/symex" xmlns:wpg="http://schemas.microsoft.com/office/word/2010/wordprocessingGroup" xmlns:wpi="http://schemas.microsoft.com/office/word/2010/wordprocessingInk" xmlns:wne="http://schemas.microsoft.com/office/word/2006/wordml" xmlns:wps="http://schemas.microsoft.com/office/word/2010/wordprocessingShape" mc:Ignorable="w14 w15 w16se w16cid wp14">
   <w:body>
     <w:p>
       <w:pPr>
@@ -63,900 +63,1260 @@
       <w:bookmarkStart w:id="1" w:name="course-objectives-and-learning-outcomes"/>
       <w:bookmarkEnd w:id="1"/>
       <w:r>
+        <w:lastRenderedPageBreak/>
         <w:t>Course Objectives and Learning Outcomes</w:t>
       </w:r>
-      <w:bookmarkStart w:id="2" w:name="_GoBack"/>
+    </w:p>
+    <w:p>
+      <w:pPr>
+        <w:pStyle w:val="Heading1"/>
+      </w:pPr>
+      <w:bookmarkStart w:id="2" w:name="required-texts-and-materials"/>
       <w:bookmarkEnd w:id="2"/>
+      <w:r>
+        <w:t>Required Texts and Materials</w:t>
+      </w:r>
     </w:p>
     <w:p>
       <w:pPr>
         <w:pStyle w:val="Heading1"/>
       </w:pPr>
-      <w:bookmarkStart w:id="3" w:name="required-texts-and-materials"/>
+      <w:bookmarkStart w:id="3" w:name="exams-and-papers"/>
       <w:bookmarkEnd w:id="3"/>
       <w:r>
-        <w:t>Required Texts and Materials</w:t>
+        <w:t>Exams and Papers</w:t>
       </w:r>
     </w:p>
     <w:p>
       <w:pPr>
         <w:pStyle w:val="Heading1"/>
       </w:pPr>
-      <w:bookmarkStart w:id="4" w:name="exams-and-papers"/>
+      <w:bookmarkStart w:id="4" w:name="grade-policies"/>
       <w:bookmarkEnd w:id="4"/>
       <w:r>
-        <w:t>Exams and Papers</w:t>
+        <w:t>Grade Policies</w:t>
       </w:r>
     </w:p>
     <w:p>
       <w:pPr>
         <w:pStyle w:val="Heading1"/>
       </w:pPr>
-      <w:bookmarkStart w:id="5" w:name="grade-policies"/>
+      <w:bookmarkStart w:id="5" w:name="absence-policies"/>
       <w:bookmarkEnd w:id="5"/>
       <w:r>
-        <w:t>Grade Policies</w:t>
+        <w:t>Absence Policies</w:t>
       </w:r>
     </w:p>
     <w:p>
       <w:pPr>
         <w:pStyle w:val="Heading1"/>
       </w:pPr>
-      <w:bookmarkStart w:id="6" w:name="absence-policies"/>
+      <w:bookmarkStart w:id="6" w:name="rice-honor-code"/>
       <w:bookmarkEnd w:id="6"/>
       <w:r>
-        <w:t>Absence Policies</w:t>
+        <w:t>Student Conduct Code</w:t>
       </w:r>
     </w:p>
     <w:p>
       <w:pPr>
         <w:pStyle w:val="Heading1"/>
-      </w:pPr>
-      <w:bookmarkStart w:id="7" w:name="rice-honor-code"/>
-      <w:bookmarkEnd w:id="7"/>
-      <w:r>
-        <w:t>Rice Honor Code</w:t>
-      </w:r>
-    </w:p>
-    <w:p>
-      <w:pPr>
-        <w:pStyle w:val="FirstParagraph"/>
-      </w:pPr>
-      <w:r>
-        <w:t xml:space="preserve">In this course, all students will be held to the standards of the Rice Honor Code, a code that you pledged to honor when you matriculated at this institution. If you are unfamiliar with the details of this code and how it is administered, you should consult the Honor System Handbook at </w:t>
-      </w:r>
-      <w:hyperlink r:id="rId8">
+        <w:rPr>
+          <w:rFonts w:asciiTheme="minorHAnsi" w:eastAsiaTheme="minorHAnsi" w:hAnsiTheme="minorHAnsi" w:cstheme="minorBidi"/>
+          <w:b w:val="0"/>
+          <w:bCs w:val="0"/>
+          <w:color w:val="auto"/>
+          <w:sz w:val="24"/>
+          <w:szCs w:val="24"/>
+        </w:rPr>
+      </w:pPr>
+      <w:r>
+        <w:rPr>
+          <w:rFonts w:asciiTheme="minorHAnsi" w:eastAsiaTheme="minorHAnsi" w:hAnsiTheme="minorHAnsi" w:cstheme="minorBidi"/>
+          <w:b w:val="0"/>
+          <w:bCs w:val="0"/>
+          <w:color w:val="auto"/>
+          <w:sz w:val="24"/>
+          <w:szCs w:val="24"/>
+        </w:rPr>
+        <w:t xml:space="preserve">The University seeks an environment that promotes academic achievement and integrity, that is protective of free inquiry, and that serves the educational mission of the University. Similarly, the University seeks a community that is free from violence, threats, and intimidation; that is respectful of the rights, opportunities, and welfare of students, faculty, staff, and guests of the University; and that does not threaten the physical or mental health or safety of members of the University </w:t>
+      </w:r>
+      <w:proofErr w:type="spellStart"/>
+      <w:r>
+        <w:rPr>
+          <w:rFonts w:asciiTheme="minorHAnsi" w:eastAsiaTheme="minorHAnsi" w:hAnsiTheme="minorHAnsi" w:cstheme="minorBidi"/>
+          <w:b w:val="0"/>
+          <w:bCs w:val="0"/>
+          <w:color w:val="auto"/>
+          <w:sz w:val="24"/>
+          <w:szCs w:val="24"/>
+        </w:rPr>
+        <w:t>community.</w:t>
+      </w:r>
+      <w:proofErr w:type="spellEnd"/>
+    </w:p>
+    <w:p>
+      <w:pPr>
+        <w:pStyle w:val="Heading1"/>
+        <w:rPr>
+          <w:rFonts w:asciiTheme="minorHAnsi" w:eastAsiaTheme="minorHAnsi" w:hAnsiTheme="minorHAnsi" w:cstheme="minorBidi"/>
+          <w:b w:val="0"/>
+          <w:bCs w:val="0"/>
+          <w:color w:val="auto"/>
+          <w:sz w:val="24"/>
+          <w:szCs w:val="24"/>
+        </w:rPr>
+      </w:pPr>
+      <w:r>
+        <w:rPr>
+          <w:rFonts w:asciiTheme="minorHAnsi" w:eastAsiaTheme="minorHAnsi" w:hAnsiTheme="minorHAnsi" w:cstheme="minorBidi"/>
+          <w:b w:val="0"/>
+          <w:bCs w:val="0"/>
+          <w:color w:val="auto"/>
+          <w:sz w:val="24"/>
+          <w:szCs w:val="24"/>
+        </w:rPr>
+        <w:t xml:space="preserve">As a student at the University you are expected adhere to Board of Regents Policy: Student Conduct Code. To review the Student Conduct Code, please see: </w:t>
+      </w:r>
+      <w:hyperlink r:id="rId7" w:history="1">
         <w:r>
           <w:rPr>
             <w:rStyle w:val="Hyperlink"/>
+            <w:rFonts w:asciiTheme="minorHAnsi" w:eastAsiaTheme="minorHAnsi" w:hAnsiTheme="minorHAnsi" w:cstheme="minorBidi"/>
+            <w:b w:val="0"/>
+            <w:bCs w:val="0"/>
+            <w:sz w:val="24"/>
+            <w:szCs w:val="24"/>
           </w:rPr>
-          <w:t>http://honor.rice.edu/honor-system-handbook/</w:t>
+          <w:t>http://regents.umn.edu/sites/regents.umn.edu/files/policies/Student_Conduct_Code.pdf</w:t>
         </w:r>
       </w:hyperlink>
       <w:r>
-        <w:t>. This handbook outlines the University's expectations for the integrity of your academic work, the procedures for resolving alleged violations of those expectations, and the rights and responsibilities of students and faculty members throughout the process.</w:t>
+        <w:rPr>
+          <w:rFonts w:asciiTheme="minorHAnsi" w:eastAsiaTheme="minorHAnsi" w:hAnsiTheme="minorHAnsi" w:cstheme="minorBidi"/>
+          <w:b w:val="0"/>
+          <w:bCs w:val="0"/>
+          <w:color w:val="auto"/>
+          <w:sz w:val="24"/>
+          <w:szCs w:val="24"/>
+        </w:rPr>
+        <w:t>.</w:t>
       </w:r>
     </w:p>
     <w:p>
       <w:pPr>
         <w:pStyle w:val="Heading1"/>
-      </w:pPr>
-      <w:bookmarkStart w:id="8" w:name="disability-support-services"/>
-      <w:bookmarkEnd w:id="8"/>
-      <w:r>
+        <w:rPr>
+          <w:rFonts w:asciiTheme="minorHAnsi" w:eastAsiaTheme="minorHAnsi" w:hAnsiTheme="minorHAnsi" w:cstheme="minorBidi"/>
+          <w:b w:val="0"/>
+          <w:bCs w:val="0"/>
+          <w:color w:val="auto"/>
+          <w:sz w:val="24"/>
+          <w:szCs w:val="24"/>
+        </w:rPr>
+      </w:pPr>
+      <w:r>
+        <w:rPr>
+          <w:rFonts w:asciiTheme="minorHAnsi" w:eastAsiaTheme="minorHAnsi" w:hAnsiTheme="minorHAnsi" w:cstheme="minorBidi"/>
+          <w:b w:val="0"/>
+          <w:bCs w:val="0"/>
+          <w:color w:val="auto"/>
+          <w:sz w:val="24"/>
+          <w:szCs w:val="24"/>
+        </w:rPr>
+        <w:t>Note that the conduct code specifically addresses disruptive classroom conduct, which means "engaging in behavior that substantially or repeatedly interrupts either the instructor's ability to teach or student learning. The classroom extends to any setting where a student is engaged in work toward academic credit or satisfaction of program-based requirements or related activities."</w:t>
+      </w:r>
+    </w:p>
+    <w:p>
+      <w:pPr>
+        <w:pStyle w:val="Heading1"/>
+      </w:pPr>
+      <w:r>
+        <w:t xml:space="preserve">Disability </w:t>
+      </w:r>
+      <w:r>
+        <w:t>Accommodations</w:t>
+      </w:r>
+    </w:p>
+    <w:p>
+      <w:pPr>
+        <w:pStyle w:val="Heading1"/>
+      </w:pPr>
+      <w:r>
+        <w:rPr>
+          <w:rFonts w:asciiTheme="minorHAnsi" w:eastAsiaTheme="minorHAnsi" w:hAnsiTheme="minorHAnsi" w:cstheme="minorBidi"/>
+          <w:b w:val="0"/>
+          <w:bCs w:val="0"/>
+          <w:color w:val="auto"/>
+          <w:sz w:val="24"/>
+          <w:szCs w:val="24"/>
+        </w:rPr>
         <w:lastRenderedPageBreak/>
-        <w:t>Disability Support Services</w:t>
-      </w:r>
-    </w:p>
-    <w:p>
-      <w:pPr>
-        <w:pStyle w:val="FirstParagraph"/>
-      </w:pPr>
-      <w:r>
-        <w:t xml:space="preserve">If you have a documented disability or other condition that may affect academic performance you should: 1) make sure this documentation is on file with Disability Support Services (Allen Center, Room 111 / </w:t>
-      </w:r>
-      <w:hyperlink r:id="rId9">
+        <w:t xml:space="preserve">The University of Minnesota views disability as an important aspect of </w:t>
+      </w:r>
+      <w:proofErr w:type="gramStart"/>
+      <w:r>
+        <w:rPr>
+          <w:rFonts w:asciiTheme="minorHAnsi" w:eastAsiaTheme="minorHAnsi" w:hAnsiTheme="minorHAnsi" w:cstheme="minorBidi"/>
+          <w:b w:val="0"/>
+          <w:bCs w:val="0"/>
+          <w:color w:val="auto"/>
+          <w:sz w:val="24"/>
+          <w:szCs w:val="24"/>
+        </w:rPr>
+        <w:t>diversity, and</w:t>
+      </w:r>
+      <w:proofErr w:type="gramEnd"/>
+      <w:r>
+        <w:rPr>
+          <w:rFonts w:asciiTheme="minorHAnsi" w:eastAsiaTheme="minorHAnsi" w:hAnsiTheme="minorHAnsi" w:cstheme="minorBidi"/>
+          <w:b w:val="0"/>
+          <w:bCs w:val="0"/>
+          <w:color w:val="auto"/>
+          <w:sz w:val="24"/>
+          <w:szCs w:val="24"/>
+        </w:rPr>
+        <w:t xml:space="preserve"> is committed to providing equitable access to learning opportunities for all students. The Disability Resource Center (DRC) is the campus office that collaborates with students who have disabilities to provide and/or arrange reasonable accommodations. </w:t>
+      </w:r>
+    </w:p>
+    <w:p>
+      <w:pPr>
+        <w:pStyle w:val="Heading1"/>
+      </w:pPr>
+      <w:r>
+        <w:rPr>
+          <w:rFonts w:asciiTheme="minorHAnsi" w:eastAsiaTheme="minorHAnsi" w:hAnsiTheme="minorHAnsi" w:cstheme="minorBidi"/>
+          <w:b w:val="0"/>
+          <w:bCs w:val="0"/>
+          <w:color w:val="auto"/>
+          <w:sz w:val="24"/>
+          <w:szCs w:val="24"/>
+        </w:rPr>
+        <w:t xml:space="preserve">If you have, or think you have, a disability in any area such as, mental health, attention, learning, chronic health, sensory, or physical, please contact the DRC office on your campus (UM Twin Cities - 612.626.1333) to arrange a confidential discussion regarding equitable access and reasonable accommodations. </w:t>
+      </w:r>
+    </w:p>
+    <w:p>
+      <w:pPr>
+        <w:pStyle w:val="Heading1"/>
+      </w:pPr>
+      <w:r>
+        <w:rPr>
+          <w:rFonts w:asciiTheme="minorHAnsi" w:eastAsiaTheme="minorHAnsi" w:hAnsiTheme="minorHAnsi" w:cstheme="minorBidi"/>
+          <w:b w:val="0"/>
+          <w:bCs w:val="0"/>
+          <w:color w:val="auto"/>
+          <w:sz w:val="24"/>
+          <w:szCs w:val="24"/>
+        </w:rPr>
+        <w:t>Students with short-term disabilities, such as a broken arm, can often work with instructors to minimize classroom barriers. In situations where additional assistance is needed, students should contact the DRC as noted above.</w:t>
+      </w:r>
+    </w:p>
+    <w:p>
+      <w:pPr>
+        <w:pStyle w:val="Heading1"/>
+        <w:rPr>
+          <w:rFonts w:asciiTheme="minorHAnsi" w:eastAsiaTheme="minorHAnsi" w:hAnsiTheme="minorHAnsi" w:cstheme="minorBidi"/>
+          <w:b w:val="0"/>
+          <w:bCs w:val="0"/>
+          <w:color w:val="auto"/>
+          <w:sz w:val="24"/>
+          <w:szCs w:val="24"/>
+        </w:rPr>
+      </w:pPr>
+      <w:r>
+        <w:rPr>
+          <w:rFonts w:asciiTheme="minorHAnsi" w:eastAsiaTheme="minorHAnsi" w:hAnsiTheme="minorHAnsi" w:cstheme="minorBidi"/>
+          <w:b w:val="0"/>
+          <w:bCs w:val="0"/>
+          <w:color w:val="auto"/>
+          <w:sz w:val="24"/>
+          <w:szCs w:val="24"/>
+        </w:rPr>
+        <w:t xml:space="preserve">If you are registered with the DRC and have a disability accommodation letter dated for this semester or this year, please contact your instructor early in the semester to review how the accommodations will be applied in the course. </w:t>
+      </w:r>
+    </w:p>
+    <w:p>
+      <w:pPr>
+        <w:pStyle w:val="Heading1"/>
+        <w:rPr>
+          <w:rFonts w:asciiTheme="minorHAnsi" w:eastAsiaTheme="minorHAnsi" w:hAnsiTheme="minorHAnsi" w:cstheme="minorBidi"/>
+          <w:b w:val="0"/>
+          <w:bCs w:val="0"/>
+          <w:color w:val="auto"/>
+          <w:sz w:val="24"/>
+          <w:szCs w:val="24"/>
+        </w:rPr>
+      </w:pPr>
+      <w:r>
+        <w:rPr>
+          <w:rFonts w:asciiTheme="minorHAnsi" w:eastAsiaTheme="minorHAnsi" w:hAnsiTheme="minorHAnsi" w:cstheme="minorBidi"/>
+          <w:b w:val="0"/>
+          <w:bCs w:val="0"/>
+          <w:color w:val="auto"/>
+          <w:sz w:val="24"/>
+          <w:szCs w:val="24"/>
+        </w:rPr>
+        <w:t xml:space="preserve">If you are registered with the DRC and have questions or concerns about your </w:t>
+      </w:r>
+      <w:proofErr w:type="gramStart"/>
+      <w:r>
+        <w:rPr>
+          <w:rFonts w:asciiTheme="minorHAnsi" w:eastAsiaTheme="minorHAnsi" w:hAnsiTheme="minorHAnsi" w:cstheme="minorBidi"/>
+          <w:b w:val="0"/>
+          <w:bCs w:val="0"/>
+          <w:color w:val="auto"/>
+          <w:sz w:val="24"/>
+          <w:szCs w:val="24"/>
+        </w:rPr>
+        <w:t>accommodations</w:t>
+      </w:r>
+      <w:proofErr w:type="gramEnd"/>
+      <w:r>
+        <w:rPr>
+          <w:rFonts w:asciiTheme="minorHAnsi" w:eastAsiaTheme="minorHAnsi" w:hAnsiTheme="minorHAnsi" w:cstheme="minorBidi"/>
+          <w:b w:val="0"/>
+          <w:bCs w:val="0"/>
+          <w:color w:val="auto"/>
+          <w:sz w:val="24"/>
+          <w:szCs w:val="24"/>
+        </w:rPr>
+        <w:t xml:space="preserve"> please contact your (access consultant/disability specialist).</w:t>
+      </w:r>
+    </w:p>
+    <w:p>
+      <w:pPr>
+        <w:pStyle w:val="Heading1"/>
+        <w:rPr>
+          <w:rFonts w:asciiTheme="minorHAnsi" w:eastAsiaTheme="minorHAnsi" w:hAnsiTheme="minorHAnsi" w:cstheme="minorBidi"/>
+          <w:b w:val="0"/>
+          <w:bCs w:val="0"/>
+          <w:color w:val="auto"/>
+          <w:sz w:val="24"/>
+          <w:szCs w:val="24"/>
+        </w:rPr>
+      </w:pPr>
+      <w:r>
+        <w:rPr>
+          <w:rFonts w:asciiTheme="minorHAnsi" w:eastAsiaTheme="minorHAnsi" w:hAnsiTheme="minorHAnsi" w:cstheme="minorBidi"/>
+          <w:b w:val="0"/>
+          <w:bCs w:val="0"/>
+          <w:color w:val="auto"/>
+          <w:sz w:val="24"/>
+          <w:szCs w:val="24"/>
+        </w:rPr>
+        <w:t>Additional information is available on the DRC website: (</w:t>
+      </w:r>
+      <w:hyperlink r:id="rId8" w:history="1">
         <w:r>
           <w:rPr>
             <w:rStyle w:val="Hyperlink"/>
+            <w:rFonts w:asciiTheme="minorHAnsi" w:eastAsiaTheme="minorHAnsi" w:hAnsiTheme="minorHAnsi" w:cstheme="minorBidi"/>
+            <w:b w:val="0"/>
+            <w:bCs w:val="0"/>
+            <w:sz w:val="24"/>
+            <w:szCs w:val="24"/>
           </w:rPr>
-          <w:t>adarice@rice.edu</w:t>
+          <w:t>UM Crookston</w:t>
         </w:r>
       </w:hyperlink>
       <w:r>
-        <w:t xml:space="preserve"> / x5841) to determine the accommodations you need; and 2) talk with me to discuss your accommodation needs.</w:t>
-      </w:r>
+        <w:rPr>
+          <w:rFonts w:asciiTheme="minorHAnsi" w:eastAsiaTheme="minorHAnsi" w:hAnsiTheme="minorHAnsi" w:cstheme="minorBidi"/>
+          <w:b w:val="0"/>
+          <w:bCs w:val="0"/>
+          <w:color w:val="auto"/>
+          <w:sz w:val="24"/>
+          <w:szCs w:val="24"/>
+        </w:rPr>
+        <w:t xml:space="preserve">, </w:t>
+      </w:r>
+      <w:hyperlink r:id="rId9" w:history="1">
+        <w:r>
+          <w:rPr>
+            <w:rStyle w:val="Hyperlink"/>
+            <w:rFonts w:asciiTheme="minorHAnsi" w:eastAsiaTheme="minorHAnsi" w:hAnsiTheme="minorHAnsi" w:cstheme="minorBidi"/>
+            <w:b w:val="0"/>
+            <w:bCs w:val="0"/>
+            <w:sz w:val="24"/>
+            <w:szCs w:val="24"/>
+          </w:rPr>
+          <w:t>UM Duluth</w:t>
+        </w:r>
+      </w:hyperlink>
+      <w:r>
+        <w:rPr>
+          <w:rFonts w:asciiTheme="minorHAnsi" w:eastAsiaTheme="minorHAnsi" w:hAnsiTheme="minorHAnsi" w:cstheme="minorBidi"/>
+          <w:b w:val="0"/>
+          <w:bCs w:val="0"/>
+          <w:color w:val="auto"/>
+          <w:sz w:val="24"/>
+          <w:szCs w:val="24"/>
+        </w:rPr>
+        <w:t xml:space="preserve">, </w:t>
+      </w:r>
+      <w:hyperlink r:id="rId10" w:history="1">
+        <w:r>
+          <w:rPr>
+            <w:rStyle w:val="Hyperlink"/>
+            <w:rFonts w:asciiTheme="minorHAnsi" w:eastAsiaTheme="minorHAnsi" w:hAnsiTheme="minorHAnsi" w:cstheme="minorBidi"/>
+            <w:b w:val="0"/>
+            <w:bCs w:val="0"/>
+            <w:sz w:val="24"/>
+            <w:szCs w:val="24"/>
+          </w:rPr>
+          <w:t>UM Morris</w:t>
+        </w:r>
+      </w:hyperlink>
+      <w:r>
+        <w:rPr>
+          <w:rFonts w:asciiTheme="minorHAnsi" w:eastAsiaTheme="minorHAnsi" w:hAnsiTheme="minorHAnsi" w:cstheme="minorBidi"/>
+          <w:b w:val="0"/>
+          <w:bCs w:val="0"/>
+          <w:color w:val="auto"/>
+          <w:sz w:val="24"/>
+          <w:szCs w:val="24"/>
+        </w:rPr>
+        <w:t xml:space="preserve">, </w:t>
+      </w:r>
+      <w:hyperlink r:id="rId11" w:history="1">
+        <w:r>
+          <w:rPr>
+            <w:rStyle w:val="Hyperlink"/>
+            <w:rFonts w:asciiTheme="minorHAnsi" w:eastAsiaTheme="minorHAnsi" w:hAnsiTheme="minorHAnsi" w:cstheme="minorBidi"/>
+            <w:b w:val="0"/>
+            <w:bCs w:val="0"/>
+            <w:sz w:val="24"/>
+            <w:szCs w:val="24"/>
+          </w:rPr>
+          <w:t>UM Rochester</w:t>
+        </w:r>
+      </w:hyperlink>
+      <w:r>
+        <w:rPr>
+          <w:rFonts w:asciiTheme="minorHAnsi" w:eastAsiaTheme="minorHAnsi" w:hAnsiTheme="minorHAnsi" w:cstheme="minorBidi"/>
+          <w:b w:val="0"/>
+          <w:bCs w:val="0"/>
+          <w:color w:val="auto"/>
+          <w:sz w:val="24"/>
+          <w:szCs w:val="24"/>
+        </w:rPr>
+        <w:t xml:space="preserve">, </w:t>
+      </w:r>
+      <w:hyperlink r:id="rId12" w:history="1">
+        <w:r>
+          <w:rPr>
+            <w:rStyle w:val="Hyperlink"/>
+            <w:rFonts w:asciiTheme="minorHAnsi" w:eastAsiaTheme="minorHAnsi" w:hAnsiTheme="minorHAnsi" w:cstheme="minorBidi"/>
+            <w:b w:val="0"/>
+            <w:bCs w:val="0"/>
+            <w:sz w:val="24"/>
+            <w:szCs w:val="24"/>
+          </w:rPr>
+          <w:t>UM Twin Cities</w:t>
+        </w:r>
+      </w:hyperlink>
+      <w:r>
+        <w:rPr>
+          <w:rFonts w:asciiTheme="minorHAnsi" w:eastAsiaTheme="minorHAnsi" w:hAnsiTheme="minorHAnsi" w:cstheme="minorBidi"/>
+          <w:b w:val="0"/>
+          <w:bCs w:val="0"/>
+          <w:color w:val="auto"/>
+          <w:sz w:val="24"/>
+          <w:szCs w:val="24"/>
+        </w:rPr>
+        <w:t>) or e-mail (UM Crookston - myers062@crk.umn.edu, UM Duluth - access@d.umn.edu, UM Morris - hoekstra@morris.umn.edu, UM Rochester - sdzavada@r.umn.edu, UM Twin Cities - drc@umn.edu) with questions.</w:t>
+      </w:r>
+      <w:bookmarkStart w:id="7" w:name="_GoBack"/>
+      <w:bookmarkEnd w:id="7"/>
     </w:p>
     <w:p>
       <w:pPr>
         <w:pStyle w:val="Heading1"/>
       </w:pPr>
-      <w:bookmarkStart w:id="9" w:name="syllabus-change-policy"/>
+      <w:r>
+        <w:t>Syllabus Change Policy</w:t>
+      </w:r>
+    </w:p>
+    <w:p>
+      <w:pPr>
+        <w:pStyle w:val="FirstParagraph"/>
+      </w:pPr>
+      <w:r>
+        <w:t>This syllabus is only a guide for the course and is subject to change with advanced notice.</w:t>
+      </w:r>
+    </w:p>
+    <w:p>
+      <w:pPr>
+        <w:pStyle w:val="Heading1"/>
+      </w:pPr>
+      <w:bookmarkStart w:id="8" w:name="course-schedule"/>
+      <w:bookmarkEnd w:id="8"/>
+      <w:r>
+        <w:t>Course Schedule</w:t>
+      </w:r>
+    </w:p>
+    <w:p>
+      <w:pPr>
+        <w:pStyle w:val="Heading2"/>
+      </w:pPr>
+      <w:bookmarkStart w:id="9" w:name="monday-january-10-2011"/>
       <w:bookmarkEnd w:id="9"/>
       <w:r>
-        <w:t>Syllabus Change Policy</w:t>
-      </w:r>
-    </w:p>
-    <w:p>
-      <w:pPr>
-        <w:pStyle w:val="FirstParagraph"/>
-      </w:pPr>
-      <w:r>
-        <w:t>This syllabus is only a guide for the course and is subject to change with advanced notice.</w:t>
-      </w:r>
-    </w:p>
-    <w:p>
-      <w:pPr>
-        <w:pStyle w:val="Heading1"/>
-      </w:pPr>
-      <w:bookmarkStart w:id="10" w:name="course-schedule"/>
+        <w:t>Monday, January 10, 2011</w:t>
+      </w:r>
+    </w:p>
+    <w:p>
+      <w:pPr>
+        <w:pStyle w:val="FirstParagraph"/>
+      </w:pPr>
+      <w:r>
+        <w:t>[Fill in class plan]</w:t>
+      </w:r>
+    </w:p>
+    <w:p>
+      <w:pPr>
+        <w:pStyle w:val="Heading2"/>
+      </w:pPr>
+      <w:bookmarkStart w:id="10" w:name="wednesday-january-12-2011"/>
       <w:bookmarkEnd w:id="10"/>
       <w:r>
-        <w:t>Course Schedule</w:t>
-      </w:r>
-    </w:p>
-    <w:p>
-      <w:pPr>
-        <w:pStyle w:val="Heading2"/>
-      </w:pPr>
-      <w:bookmarkStart w:id="11" w:name="monday-january-10-2011"/>
+        <w:lastRenderedPageBreak/>
+        <w:t>Wednesday, January 12, 2011</w:t>
+      </w:r>
+    </w:p>
+    <w:p>
+      <w:pPr>
+        <w:pStyle w:val="FirstParagraph"/>
+      </w:pPr>
+      <w:r>
+        <w:t>[Fill in class plan]</w:t>
+      </w:r>
+    </w:p>
+    <w:p>
+      <w:pPr>
+        <w:pStyle w:val="Heading2"/>
+      </w:pPr>
+      <w:bookmarkStart w:id="11" w:name="friday-january-14-2011"/>
       <w:bookmarkEnd w:id="11"/>
       <w:r>
-        <w:t>Monday, January 10, 2011</w:t>
-      </w:r>
-    </w:p>
-    <w:p>
-      <w:pPr>
-        <w:pStyle w:val="FirstParagraph"/>
-      </w:pPr>
-      <w:r>
-        <w:t>[Fill in class plan]</w:t>
-      </w:r>
-    </w:p>
-    <w:p>
-      <w:pPr>
-        <w:pStyle w:val="Heading2"/>
-      </w:pPr>
-      <w:bookmarkStart w:id="12" w:name="wednesday-january-12-2011"/>
+        <w:t>Friday, January 14, 2011</w:t>
+      </w:r>
+    </w:p>
+    <w:p>
+      <w:pPr>
+        <w:pStyle w:val="FirstParagraph"/>
+      </w:pPr>
+      <w:r>
+        <w:t>[Fill in class plan]</w:t>
+      </w:r>
+    </w:p>
+    <w:p>
+      <w:pPr>
+        <w:pStyle w:val="Heading2"/>
+      </w:pPr>
+      <w:bookmarkStart w:id="12" w:name="monday-january-17-2011---no-class"/>
       <w:bookmarkEnd w:id="12"/>
       <w:r>
-        <w:t>Wednesday, January 12, 2011</w:t>
-      </w:r>
-    </w:p>
-    <w:p>
-      <w:pPr>
-        <w:pStyle w:val="FirstParagraph"/>
-      </w:pPr>
-      <w:r>
-        <w:t>[Fill in class plan]</w:t>
-      </w:r>
-    </w:p>
-    <w:p>
-      <w:pPr>
-        <w:pStyle w:val="Heading2"/>
-      </w:pPr>
-      <w:bookmarkStart w:id="13" w:name="friday-january-14-2011"/>
+        <w:t>Monday, January 17, 2011 - NO CLASS</w:t>
+      </w:r>
+    </w:p>
+    <w:p>
+      <w:pPr>
+        <w:pStyle w:val="Heading2"/>
+      </w:pPr>
+      <w:bookmarkStart w:id="13" w:name="wednesday-january-19-2011"/>
       <w:bookmarkEnd w:id="13"/>
       <w:r>
-        <w:t>Friday, January 14, 2011</w:t>
-      </w:r>
-    </w:p>
-    <w:p>
-      <w:pPr>
-        <w:pStyle w:val="FirstParagraph"/>
-      </w:pPr>
-      <w:r>
-        <w:t>[Fill in class plan]</w:t>
-      </w:r>
-    </w:p>
-    <w:p>
-      <w:pPr>
-        <w:pStyle w:val="Heading2"/>
-      </w:pPr>
-      <w:bookmarkStart w:id="14" w:name="monday-january-17-2011---no-class"/>
+        <w:t>Wednesday, January 19, 2011</w:t>
+      </w:r>
+    </w:p>
+    <w:p>
+      <w:pPr>
+        <w:pStyle w:val="FirstParagraph"/>
+      </w:pPr>
+      <w:r>
+        <w:t>[Fill in class plan]</w:t>
+      </w:r>
+    </w:p>
+    <w:p>
+      <w:pPr>
+        <w:pStyle w:val="Heading2"/>
+      </w:pPr>
+      <w:bookmarkStart w:id="14" w:name="friday-january-21-2011"/>
       <w:bookmarkEnd w:id="14"/>
       <w:r>
-        <w:t>Monday, January 17, 2011 - NO CLASS</w:t>
-      </w:r>
-    </w:p>
-    <w:p>
-      <w:pPr>
-        <w:pStyle w:val="Heading2"/>
-      </w:pPr>
-      <w:bookmarkStart w:id="15" w:name="wednesday-january-19-2011"/>
+        <w:t>Friday, January 21, 2011</w:t>
+      </w:r>
+    </w:p>
+    <w:p>
+      <w:pPr>
+        <w:pStyle w:val="FirstParagraph"/>
+      </w:pPr>
+      <w:r>
+        <w:t>[Fill in class plan]</w:t>
+      </w:r>
+    </w:p>
+    <w:p>
+      <w:pPr>
+        <w:pStyle w:val="Heading2"/>
+      </w:pPr>
+      <w:bookmarkStart w:id="15" w:name="monday-january-24-2011"/>
       <w:bookmarkEnd w:id="15"/>
       <w:r>
-        <w:t>Wednesday, January 19, 2011</w:t>
-      </w:r>
-    </w:p>
-    <w:p>
-      <w:pPr>
-        <w:pStyle w:val="FirstParagraph"/>
-      </w:pPr>
-      <w:r>
-        <w:t>[Fill in class plan]</w:t>
-      </w:r>
-    </w:p>
-    <w:p>
-      <w:pPr>
-        <w:pStyle w:val="Heading2"/>
-      </w:pPr>
-      <w:bookmarkStart w:id="16" w:name="friday-january-21-2011"/>
+        <w:t>Monday, January 24, 2011</w:t>
+      </w:r>
+    </w:p>
+    <w:p>
+      <w:pPr>
+        <w:pStyle w:val="FirstParagraph"/>
+      </w:pPr>
+      <w:r>
+        <w:t>[Fill in class plan]</w:t>
+      </w:r>
+    </w:p>
+    <w:p>
+      <w:pPr>
+        <w:pStyle w:val="Heading2"/>
+      </w:pPr>
+      <w:bookmarkStart w:id="16" w:name="wednesday-january-26-2011"/>
       <w:bookmarkEnd w:id="16"/>
       <w:r>
-        <w:t>Friday, January 21, 2011</w:t>
-      </w:r>
-    </w:p>
-    <w:p>
-      <w:pPr>
-        <w:pStyle w:val="FirstParagraph"/>
-      </w:pPr>
-      <w:r>
-        <w:t>[Fill in class plan]</w:t>
-      </w:r>
-    </w:p>
-    <w:p>
-      <w:pPr>
-        <w:pStyle w:val="Heading2"/>
-      </w:pPr>
-      <w:bookmarkStart w:id="17" w:name="monday-january-24-2011"/>
+        <w:t>Wednesday, January 26, 2011</w:t>
+      </w:r>
+    </w:p>
+    <w:p>
+      <w:pPr>
+        <w:pStyle w:val="FirstParagraph"/>
+      </w:pPr>
+      <w:r>
+        <w:t>[Fill in class plan]</w:t>
+      </w:r>
+    </w:p>
+    <w:p>
+      <w:pPr>
+        <w:pStyle w:val="Heading2"/>
+      </w:pPr>
+      <w:bookmarkStart w:id="17" w:name="friday-january-28-2011"/>
       <w:bookmarkEnd w:id="17"/>
       <w:r>
-        <w:t>Monday, January 24, 2011</w:t>
-      </w:r>
-    </w:p>
-    <w:p>
-      <w:pPr>
-        <w:pStyle w:val="FirstParagraph"/>
-      </w:pPr>
-      <w:r>
-        <w:t>[Fill in class plan]</w:t>
-      </w:r>
-    </w:p>
-    <w:p>
-      <w:pPr>
-        <w:pStyle w:val="Heading2"/>
-      </w:pPr>
-      <w:bookmarkStart w:id="18" w:name="wednesday-january-26-2011"/>
+        <w:t>Friday, January 28, 2011</w:t>
+      </w:r>
+    </w:p>
+    <w:p>
+      <w:pPr>
+        <w:pStyle w:val="FirstParagraph"/>
+      </w:pPr>
+      <w:r>
+        <w:t>[Fill in class plan]</w:t>
+      </w:r>
+    </w:p>
+    <w:p>
+      <w:pPr>
+        <w:pStyle w:val="Heading2"/>
+      </w:pPr>
+      <w:bookmarkStart w:id="18" w:name="monday-january-31-2011"/>
       <w:bookmarkEnd w:id="18"/>
       <w:r>
-        <w:t>Wednesday, January 26, 2011</w:t>
-      </w:r>
-    </w:p>
-    <w:p>
-      <w:pPr>
-        <w:pStyle w:val="FirstParagraph"/>
-      </w:pPr>
-      <w:r>
-        <w:t>[Fill in class plan]</w:t>
-      </w:r>
-    </w:p>
-    <w:p>
-      <w:pPr>
-        <w:pStyle w:val="Heading2"/>
-      </w:pPr>
-      <w:bookmarkStart w:id="19" w:name="friday-january-28-2011"/>
+        <w:t>Monday, January 31, 2011</w:t>
+      </w:r>
+    </w:p>
+    <w:p>
+      <w:pPr>
+        <w:pStyle w:val="FirstParagraph"/>
+      </w:pPr>
+      <w:r>
+        <w:t>[Fill in class plan]</w:t>
+      </w:r>
+    </w:p>
+    <w:p>
+      <w:pPr>
+        <w:pStyle w:val="Heading2"/>
+      </w:pPr>
+      <w:bookmarkStart w:id="19" w:name="wednesday-february-2-2011"/>
       <w:bookmarkEnd w:id="19"/>
       <w:r>
+        <w:t>Wednesday, February 2, 2011</w:t>
+      </w:r>
+    </w:p>
+    <w:p>
+      <w:pPr>
+        <w:pStyle w:val="FirstParagraph"/>
+      </w:pPr>
+      <w:r>
+        <w:t>[Fill in class plan]</w:t>
+      </w:r>
+    </w:p>
+    <w:p>
+      <w:pPr>
+        <w:pStyle w:val="Heading2"/>
+      </w:pPr>
+      <w:bookmarkStart w:id="20" w:name="friday-february-4-2011"/>
+      <w:bookmarkEnd w:id="20"/>
+      <w:r>
+        <w:t>Friday, February 4, 2011</w:t>
+      </w:r>
+    </w:p>
+    <w:p>
+      <w:pPr>
+        <w:pStyle w:val="FirstParagraph"/>
+      </w:pPr>
+      <w:r>
+        <w:t>[Fill in class plan]</w:t>
+      </w:r>
+    </w:p>
+    <w:p>
+      <w:pPr>
+        <w:pStyle w:val="Heading2"/>
+      </w:pPr>
+      <w:bookmarkStart w:id="21" w:name="monday-february-7-2011"/>
+      <w:bookmarkEnd w:id="21"/>
+      <w:r>
+        <w:t>Monday, February 7, 2011</w:t>
+      </w:r>
+    </w:p>
+    <w:p>
+      <w:pPr>
+        <w:pStyle w:val="FirstParagraph"/>
+      </w:pPr>
+      <w:r>
+        <w:t>[Fill in class plan]</w:t>
+      </w:r>
+    </w:p>
+    <w:p>
+      <w:pPr>
+        <w:pStyle w:val="Heading2"/>
+      </w:pPr>
+      <w:bookmarkStart w:id="22" w:name="wednesday-february-9-2011"/>
+      <w:bookmarkEnd w:id="22"/>
+      <w:r>
+        <w:t>Wednesday, February 9, 2011</w:t>
+      </w:r>
+    </w:p>
+    <w:p>
+      <w:pPr>
+        <w:pStyle w:val="FirstParagraph"/>
+      </w:pPr>
+      <w:r>
+        <w:t>[Fill in class plan]</w:t>
+      </w:r>
+    </w:p>
+    <w:p>
+      <w:pPr>
+        <w:pStyle w:val="Heading2"/>
+      </w:pPr>
+      <w:bookmarkStart w:id="23" w:name="friday-february-11-2011"/>
+      <w:bookmarkEnd w:id="23"/>
+      <w:r>
         <w:lastRenderedPageBreak/>
-        <w:t>Friday, January 28, 2011</w:t>
-      </w:r>
-    </w:p>
-    <w:p>
-      <w:pPr>
-        <w:pStyle w:val="FirstParagraph"/>
-      </w:pPr>
-      <w:r>
-        <w:t>[Fill in class plan]</w:t>
-      </w:r>
-    </w:p>
-    <w:p>
-      <w:pPr>
-        <w:pStyle w:val="Heading2"/>
-      </w:pPr>
-      <w:bookmarkStart w:id="20" w:name="monday-january-31-2011"/>
-      <w:bookmarkEnd w:id="20"/>
-      <w:r>
-        <w:t>Monday, January 31, 2011</w:t>
-      </w:r>
-    </w:p>
-    <w:p>
-      <w:pPr>
-        <w:pStyle w:val="FirstParagraph"/>
-      </w:pPr>
-      <w:r>
-        <w:t>[Fill in class plan]</w:t>
-      </w:r>
-    </w:p>
-    <w:p>
-      <w:pPr>
-        <w:pStyle w:val="Heading2"/>
-      </w:pPr>
-      <w:bookmarkStart w:id="21" w:name="wednesday-february-2-2011"/>
-      <w:bookmarkEnd w:id="21"/>
-      <w:r>
-        <w:t>Wednesday, February 2, 2011</w:t>
-      </w:r>
-    </w:p>
-    <w:p>
-      <w:pPr>
-        <w:pStyle w:val="FirstParagraph"/>
-      </w:pPr>
-      <w:r>
-        <w:t>[Fill in class plan]</w:t>
-      </w:r>
-    </w:p>
-    <w:p>
-      <w:pPr>
-        <w:pStyle w:val="Heading2"/>
-      </w:pPr>
-      <w:bookmarkStart w:id="22" w:name="friday-february-4-2011"/>
-      <w:bookmarkEnd w:id="22"/>
-      <w:r>
-        <w:t>Friday, February 4, 2011</w:t>
-      </w:r>
-    </w:p>
-    <w:p>
-      <w:pPr>
-        <w:pStyle w:val="FirstParagraph"/>
-      </w:pPr>
-      <w:r>
-        <w:t>[Fill in class plan]</w:t>
-      </w:r>
-    </w:p>
-    <w:p>
-      <w:pPr>
-        <w:pStyle w:val="Heading2"/>
-      </w:pPr>
-      <w:bookmarkStart w:id="23" w:name="monday-february-7-2011"/>
-      <w:bookmarkEnd w:id="23"/>
-      <w:r>
-        <w:t>Monday, February 7, 2011</w:t>
-      </w:r>
-    </w:p>
-    <w:p>
-      <w:pPr>
-        <w:pStyle w:val="FirstParagraph"/>
-      </w:pPr>
-      <w:r>
-        <w:t>[Fill in class plan]</w:t>
-      </w:r>
-    </w:p>
-    <w:p>
-      <w:pPr>
-        <w:pStyle w:val="Heading2"/>
-      </w:pPr>
-      <w:bookmarkStart w:id="24" w:name="wednesday-february-9-2011"/>
+        <w:t>Friday, February 11, 2011</w:t>
+      </w:r>
+    </w:p>
+    <w:p>
+      <w:pPr>
+        <w:pStyle w:val="FirstParagraph"/>
+      </w:pPr>
+      <w:r>
+        <w:t>[Fill in class plan]</w:t>
+      </w:r>
+    </w:p>
+    <w:p>
+      <w:pPr>
+        <w:pStyle w:val="Heading2"/>
+      </w:pPr>
+      <w:bookmarkStart w:id="24" w:name="monday-february-14-2011"/>
       <w:bookmarkEnd w:id="24"/>
       <w:r>
-        <w:t>Wednesday, February 9, 2011</w:t>
-      </w:r>
-    </w:p>
-    <w:p>
-      <w:pPr>
-        <w:pStyle w:val="FirstParagraph"/>
-      </w:pPr>
-      <w:r>
-        <w:t>[Fill in class plan]</w:t>
-      </w:r>
-    </w:p>
-    <w:p>
-      <w:pPr>
-        <w:pStyle w:val="Heading2"/>
-      </w:pPr>
-      <w:bookmarkStart w:id="25" w:name="friday-february-11-2011"/>
+        <w:t>Monday, February 14, 2011</w:t>
+      </w:r>
+    </w:p>
+    <w:p>
+      <w:pPr>
+        <w:pStyle w:val="FirstParagraph"/>
+      </w:pPr>
+      <w:r>
+        <w:t>[Fill in class plan]</w:t>
+      </w:r>
+    </w:p>
+    <w:p>
+      <w:pPr>
+        <w:pStyle w:val="Heading2"/>
+      </w:pPr>
+      <w:bookmarkStart w:id="25" w:name="wednesday-february-16-2011"/>
       <w:bookmarkEnd w:id="25"/>
       <w:r>
-        <w:t>Friday, February 11, 2011</w:t>
-      </w:r>
-    </w:p>
-    <w:p>
-      <w:pPr>
-        <w:pStyle w:val="FirstParagraph"/>
-      </w:pPr>
-      <w:r>
-        <w:t>[Fill in class plan]</w:t>
-      </w:r>
-    </w:p>
-    <w:p>
-      <w:pPr>
-        <w:pStyle w:val="Heading2"/>
-      </w:pPr>
-      <w:bookmarkStart w:id="26" w:name="monday-february-14-2011"/>
+        <w:t>Wednesday, February 16, 2011</w:t>
+      </w:r>
+    </w:p>
+    <w:p>
+      <w:pPr>
+        <w:pStyle w:val="FirstParagraph"/>
+      </w:pPr>
+      <w:r>
+        <w:t>[Fill in class plan]</w:t>
+      </w:r>
+    </w:p>
+    <w:p>
+      <w:pPr>
+        <w:pStyle w:val="Heading2"/>
+      </w:pPr>
+      <w:bookmarkStart w:id="26" w:name="friday-february-18-2011"/>
       <w:bookmarkEnd w:id="26"/>
       <w:r>
-        <w:t>Monday, February 14, 2011</w:t>
-      </w:r>
-    </w:p>
-    <w:p>
-      <w:pPr>
-        <w:pStyle w:val="FirstParagraph"/>
-      </w:pPr>
-      <w:r>
-        <w:t>[Fill in class plan]</w:t>
-      </w:r>
-    </w:p>
-    <w:p>
-      <w:pPr>
-        <w:pStyle w:val="Heading2"/>
-      </w:pPr>
-      <w:bookmarkStart w:id="27" w:name="wednesday-february-16-2011"/>
+        <w:t>Friday, February 18, 2011</w:t>
+      </w:r>
+    </w:p>
+    <w:p>
+      <w:pPr>
+        <w:pStyle w:val="FirstParagraph"/>
+      </w:pPr>
+      <w:r>
+        <w:t>[Fill in class plan]</w:t>
+      </w:r>
+    </w:p>
+    <w:p>
+      <w:pPr>
+        <w:pStyle w:val="Heading2"/>
+      </w:pPr>
+      <w:bookmarkStart w:id="27" w:name="monday-february-21-2011"/>
       <w:bookmarkEnd w:id="27"/>
       <w:r>
-        <w:t>Wednesday, February 16, 2011</w:t>
-      </w:r>
-    </w:p>
-    <w:p>
-      <w:pPr>
-        <w:pStyle w:val="FirstParagraph"/>
-      </w:pPr>
-      <w:r>
-        <w:t>[Fill in class plan]</w:t>
-      </w:r>
-    </w:p>
-    <w:p>
-      <w:pPr>
-        <w:pStyle w:val="Heading2"/>
-      </w:pPr>
-      <w:bookmarkStart w:id="28" w:name="friday-february-18-2011"/>
+        <w:t>Monday, February 21, 2011</w:t>
+      </w:r>
+    </w:p>
+    <w:p>
+      <w:pPr>
+        <w:pStyle w:val="FirstParagraph"/>
+      </w:pPr>
+      <w:r>
+        <w:t>[Fill in class plan]</w:t>
+      </w:r>
+    </w:p>
+    <w:p>
+      <w:pPr>
+        <w:pStyle w:val="Heading2"/>
+      </w:pPr>
+      <w:bookmarkStart w:id="28" w:name="wednesday-february-23-2011"/>
       <w:bookmarkEnd w:id="28"/>
       <w:r>
-        <w:t>Friday, February 18, 2011</w:t>
-      </w:r>
-    </w:p>
-    <w:p>
-      <w:pPr>
-        <w:pStyle w:val="FirstParagraph"/>
-      </w:pPr>
-      <w:r>
-        <w:t>[Fill in class plan]</w:t>
-      </w:r>
-    </w:p>
-    <w:p>
-      <w:pPr>
-        <w:pStyle w:val="Heading2"/>
-      </w:pPr>
-      <w:bookmarkStart w:id="29" w:name="monday-february-21-2011"/>
+        <w:t>Wednesday, February 23, 2011</w:t>
+      </w:r>
+    </w:p>
+    <w:p>
+      <w:pPr>
+        <w:pStyle w:val="FirstParagraph"/>
+      </w:pPr>
+      <w:r>
+        <w:t>[Fill in class plan]</w:t>
+      </w:r>
+    </w:p>
+    <w:p>
+      <w:pPr>
+        <w:pStyle w:val="Heading2"/>
+      </w:pPr>
+      <w:bookmarkStart w:id="29" w:name="friday-february-25-2011"/>
       <w:bookmarkEnd w:id="29"/>
       <w:r>
-        <w:t>Monday, February 21, 2011</w:t>
-      </w:r>
-    </w:p>
-    <w:p>
-      <w:pPr>
-        <w:pStyle w:val="FirstParagraph"/>
-      </w:pPr>
-      <w:r>
-        <w:t>[Fill in class plan]</w:t>
-      </w:r>
-    </w:p>
-    <w:p>
-      <w:pPr>
-        <w:pStyle w:val="Heading2"/>
-      </w:pPr>
-      <w:bookmarkStart w:id="30" w:name="wednesday-february-23-2011"/>
+        <w:t>Friday, February 25, 2011</w:t>
+      </w:r>
+    </w:p>
+    <w:p>
+      <w:pPr>
+        <w:pStyle w:val="FirstParagraph"/>
+      </w:pPr>
+      <w:r>
+        <w:t>[Fill in class plan]</w:t>
+      </w:r>
+    </w:p>
+    <w:p>
+      <w:pPr>
+        <w:pStyle w:val="Heading2"/>
+      </w:pPr>
+      <w:bookmarkStart w:id="30" w:name="monday-february-28-2011---no-class"/>
       <w:bookmarkEnd w:id="30"/>
       <w:r>
-        <w:t>Wednesday, February 23, 2011</w:t>
-      </w:r>
-    </w:p>
-    <w:p>
-      <w:pPr>
-        <w:pStyle w:val="FirstParagraph"/>
-      </w:pPr>
-      <w:r>
-        <w:t>[Fill in class plan]</w:t>
-      </w:r>
-    </w:p>
-    <w:p>
-      <w:pPr>
-        <w:pStyle w:val="Heading2"/>
-      </w:pPr>
-      <w:bookmarkStart w:id="31" w:name="friday-february-25-2011"/>
+        <w:t>Monday, February 28, 2011 - NO CLASS</w:t>
+      </w:r>
+    </w:p>
+    <w:p>
+      <w:pPr>
+        <w:pStyle w:val="Heading2"/>
+      </w:pPr>
+      <w:bookmarkStart w:id="31" w:name="wednesday-march-2-2011---no-class"/>
       <w:bookmarkEnd w:id="31"/>
       <w:r>
-        <w:t>Friday, February 25, 2011</w:t>
-      </w:r>
-    </w:p>
-    <w:p>
-      <w:pPr>
-        <w:pStyle w:val="FirstParagraph"/>
-      </w:pPr>
-      <w:r>
-        <w:t>[Fill in class plan]</w:t>
-      </w:r>
-    </w:p>
-    <w:p>
-      <w:pPr>
-        <w:pStyle w:val="Heading2"/>
-      </w:pPr>
-      <w:bookmarkStart w:id="32" w:name="monday-february-28-2011---no-class"/>
+        <w:t>Wednesday, March 2, 2011 - NO CLASS</w:t>
+      </w:r>
+    </w:p>
+    <w:p>
+      <w:pPr>
+        <w:pStyle w:val="Heading2"/>
+      </w:pPr>
+      <w:bookmarkStart w:id="32" w:name="friday-march-4-2011---no-class"/>
       <w:bookmarkEnd w:id="32"/>
       <w:r>
+        <w:t>Friday, March 4, 2011 - NO CLASS</w:t>
+      </w:r>
+    </w:p>
+    <w:p>
+      <w:pPr>
+        <w:pStyle w:val="Heading2"/>
+      </w:pPr>
+      <w:bookmarkStart w:id="33" w:name="monday-march-7-2011"/>
+      <w:bookmarkEnd w:id="33"/>
+      <w:r>
+        <w:t>Monday, March 7, 2011</w:t>
+      </w:r>
+    </w:p>
+    <w:p>
+      <w:pPr>
+        <w:pStyle w:val="FirstParagraph"/>
+      </w:pPr>
+      <w:r>
+        <w:t>[Fill in class plan]</w:t>
+      </w:r>
+    </w:p>
+    <w:p>
+      <w:pPr>
+        <w:pStyle w:val="Heading2"/>
+      </w:pPr>
+      <w:bookmarkStart w:id="34" w:name="wednesday-march-9-2011"/>
+      <w:bookmarkEnd w:id="34"/>
+      <w:r>
+        <w:t>Wednesday, March 9, 2011</w:t>
+      </w:r>
+    </w:p>
+    <w:p>
+      <w:pPr>
+        <w:pStyle w:val="FirstParagraph"/>
+      </w:pPr>
+      <w:r>
+        <w:t>[Fill in class plan]</w:t>
+      </w:r>
+    </w:p>
+    <w:p>
+      <w:pPr>
+        <w:pStyle w:val="Heading2"/>
+      </w:pPr>
+      <w:bookmarkStart w:id="35" w:name="friday-march-11-2011"/>
+      <w:bookmarkEnd w:id="35"/>
+      <w:r>
+        <w:t>Friday, March 11, 2011</w:t>
+      </w:r>
+    </w:p>
+    <w:p>
+      <w:pPr>
+        <w:pStyle w:val="FirstParagraph"/>
+      </w:pPr>
+      <w:r>
+        <w:t>[Fill in class plan]</w:t>
+      </w:r>
+    </w:p>
+    <w:p>
+      <w:pPr>
+        <w:pStyle w:val="Heading2"/>
+      </w:pPr>
+      <w:bookmarkStart w:id="36" w:name="monday-march-14-2011"/>
+      <w:bookmarkEnd w:id="36"/>
+      <w:r>
+        <w:t>Monday, March 14, 2011</w:t>
+      </w:r>
+    </w:p>
+    <w:p>
+      <w:pPr>
+        <w:pStyle w:val="FirstParagraph"/>
+      </w:pPr>
+      <w:r>
+        <w:t>[Fill in class plan]</w:t>
+      </w:r>
+    </w:p>
+    <w:p>
+      <w:pPr>
+        <w:pStyle w:val="Heading2"/>
+      </w:pPr>
+      <w:bookmarkStart w:id="37" w:name="wednesday-march-16-2011"/>
+      <w:bookmarkEnd w:id="37"/>
+      <w:r>
         <w:lastRenderedPageBreak/>
-        <w:t>Monday, February 28, 2011 - NO CLASS</w:t>
-      </w:r>
-    </w:p>
-    <w:p>
-      <w:pPr>
-        <w:pStyle w:val="Heading2"/>
-      </w:pPr>
-      <w:bookmarkStart w:id="33" w:name="wednesday-march-2-2011---no-class"/>
-      <w:bookmarkEnd w:id="33"/>
-      <w:r>
-        <w:t>Wednesday, March 2, 2011 - NO CLASS</w:t>
-      </w:r>
-    </w:p>
-    <w:p>
-      <w:pPr>
-        <w:pStyle w:val="Heading2"/>
-      </w:pPr>
-      <w:bookmarkStart w:id="34" w:name="friday-march-4-2011---no-class"/>
-      <w:bookmarkEnd w:id="34"/>
-      <w:r>
-        <w:t>Friday, March 4, 2011 - NO CLASS</w:t>
-      </w:r>
-    </w:p>
-    <w:p>
-      <w:pPr>
-        <w:pStyle w:val="Heading2"/>
-      </w:pPr>
-      <w:bookmarkStart w:id="35" w:name="monday-march-7-2011"/>
-      <w:bookmarkEnd w:id="35"/>
-      <w:r>
-        <w:t>Monday, March 7, 2011</w:t>
-      </w:r>
-    </w:p>
-    <w:p>
-      <w:pPr>
-        <w:pStyle w:val="FirstParagraph"/>
-      </w:pPr>
-      <w:r>
-        <w:t>[Fill in class plan]</w:t>
-      </w:r>
-    </w:p>
-    <w:p>
-      <w:pPr>
-        <w:pStyle w:val="Heading2"/>
-      </w:pPr>
-      <w:bookmarkStart w:id="36" w:name="wednesday-march-9-2011"/>
-      <w:bookmarkEnd w:id="36"/>
-      <w:r>
-        <w:t>Wednesday, March 9, 2011</w:t>
-      </w:r>
-    </w:p>
-    <w:p>
-      <w:pPr>
-        <w:pStyle w:val="FirstParagraph"/>
-      </w:pPr>
-      <w:r>
-        <w:t>[Fill in class plan]</w:t>
-      </w:r>
-    </w:p>
-    <w:p>
-      <w:pPr>
-        <w:pStyle w:val="Heading2"/>
-      </w:pPr>
-      <w:bookmarkStart w:id="37" w:name="friday-march-11-2011"/>
-      <w:bookmarkEnd w:id="37"/>
-      <w:r>
-        <w:t>Friday, March 11, 2011</w:t>
-      </w:r>
-    </w:p>
-    <w:p>
-      <w:pPr>
-        <w:pStyle w:val="FirstParagraph"/>
-      </w:pPr>
-      <w:r>
-        <w:t>[Fill in class plan]</w:t>
-      </w:r>
-    </w:p>
-    <w:p>
-      <w:pPr>
-        <w:pStyle w:val="Heading2"/>
-      </w:pPr>
-      <w:bookmarkStart w:id="38" w:name="monday-march-14-2011"/>
+        <w:t>Wednesday, March 16, 2011</w:t>
+      </w:r>
+    </w:p>
+    <w:p>
+      <w:pPr>
+        <w:pStyle w:val="FirstParagraph"/>
+      </w:pPr>
+      <w:r>
+        <w:t>[Fill in class plan]</w:t>
+      </w:r>
+    </w:p>
+    <w:p>
+      <w:pPr>
+        <w:pStyle w:val="Heading2"/>
+      </w:pPr>
+      <w:bookmarkStart w:id="38" w:name="friday-march-18-2011"/>
       <w:bookmarkEnd w:id="38"/>
       <w:r>
-        <w:t>Monday, March 14, 2011</w:t>
-      </w:r>
-    </w:p>
-    <w:p>
-      <w:pPr>
-        <w:pStyle w:val="FirstParagraph"/>
-      </w:pPr>
-      <w:r>
-        <w:t>[Fill in class plan]</w:t>
-      </w:r>
-    </w:p>
-    <w:p>
-      <w:pPr>
-        <w:pStyle w:val="Heading2"/>
-      </w:pPr>
-      <w:bookmarkStart w:id="39" w:name="wednesday-march-16-2011"/>
+        <w:t>Friday, March 18, 2011</w:t>
+      </w:r>
+    </w:p>
+    <w:p>
+      <w:pPr>
+        <w:pStyle w:val="FirstParagraph"/>
+      </w:pPr>
+      <w:r>
+        <w:t>[Fill in class plan]</w:t>
+      </w:r>
+    </w:p>
+    <w:p>
+      <w:pPr>
+        <w:pStyle w:val="Heading2"/>
+      </w:pPr>
+      <w:bookmarkStart w:id="39" w:name="monday-march-21-2011"/>
       <w:bookmarkEnd w:id="39"/>
       <w:r>
-        <w:t>Wednesday, March 16, 2011</w:t>
-      </w:r>
-    </w:p>
-    <w:p>
-      <w:pPr>
-        <w:pStyle w:val="FirstParagraph"/>
-      </w:pPr>
-      <w:r>
-        <w:t>[Fill in class plan]</w:t>
-      </w:r>
-    </w:p>
-    <w:p>
-      <w:pPr>
-        <w:pStyle w:val="Heading2"/>
-      </w:pPr>
-      <w:bookmarkStart w:id="40" w:name="friday-march-18-2011"/>
+        <w:t>Monday, March 21, 2011</w:t>
+      </w:r>
+    </w:p>
+    <w:p>
+      <w:pPr>
+        <w:pStyle w:val="FirstParagraph"/>
+      </w:pPr>
+      <w:r>
+        <w:t>[Fill in class plan]</w:t>
+      </w:r>
+    </w:p>
+    <w:p>
+      <w:pPr>
+        <w:pStyle w:val="Heading2"/>
+      </w:pPr>
+      <w:bookmarkStart w:id="40" w:name="wednesday-march-23-2011"/>
       <w:bookmarkEnd w:id="40"/>
       <w:r>
-        <w:t>Friday, March 18, 2011</w:t>
-      </w:r>
-    </w:p>
-    <w:p>
-      <w:pPr>
-        <w:pStyle w:val="FirstParagraph"/>
-      </w:pPr>
-      <w:r>
-        <w:t>[Fill in class plan]</w:t>
-      </w:r>
-    </w:p>
-    <w:p>
-      <w:pPr>
-        <w:pStyle w:val="Heading2"/>
-      </w:pPr>
-      <w:bookmarkStart w:id="41" w:name="monday-march-21-2011"/>
+        <w:t>Wednesday, March 23, 2011</w:t>
+      </w:r>
+    </w:p>
+    <w:p>
+      <w:pPr>
+        <w:pStyle w:val="FirstParagraph"/>
+      </w:pPr>
+      <w:r>
+        <w:t>[Fill in class plan]</w:t>
+      </w:r>
+    </w:p>
+    <w:p>
+      <w:pPr>
+        <w:pStyle w:val="Heading2"/>
+      </w:pPr>
+      <w:bookmarkStart w:id="41" w:name="friday-march-25-2011---no-class"/>
       <w:bookmarkEnd w:id="41"/>
       <w:r>
-        <w:t>Monday, March 21, 2011</w:t>
-      </w:r>
-    </w:p>
-    <w:p>
-      <w:pPr>
-        <w:pStyle w:val="FirstParagraph"/>
-      </w:pPr>
-      <w:r>
-        <w:t>[Fill in class plan]</w:t>
-      </w:r>
-    </w:p>
-    <w:p>
-      <w:pPr>
-        <w:pStyle w:val="Heading2"/>
-      </w:pPr>
-      <w:bookmarkStart w:id="42" w:name="wednesday-march-23-2011"/>
+        <w:t>Friday, March 25, 2011 - NO CLASS</w:t>
+      </w:r>
+    </w:p>
+    <w:p>
+      <w:pPr>
+        <w:pStyle w:val="Heading2"/>
+      </w:pPr>
+      <w:bookmarkStart w:id="42" w:name="monday-march-28-2011"/>
       <w:bookmarkEnd w:id="42"/>
       <w:r>
-        <w:t>Wednesday, March 23, 2011</w:t>
-      </w:r>
-    </w:p>
-    <w:p>
-      <w:pPr>
-        <w:pStyle w:val="FirstParagraph"/>
-      </w:pPr>
-      <w:r>
-        <w:t>[Fill in class plan]</w:t>
-      </w:r>
-    </w:p>
-    <w:p>
-      <w:pPr>
-        <w:pStyle w:val="Heading2"/>
-      </w:pPr>
-      <w:bookmarkStart w:id="43" w:name="friday-march-25-2011---no-class"/>
+        <w:t>Monday, March 28, 2011</w:t>
+      </w:r>
+    </w:p>
+    <w:p>
+      <w:pPr>
+        <w:pStyle w:val="FirstParagraph"/>
+      </w:pPr>
+      <w:r>
+        <w:t>[Fill in class plan]</w:t>
+      </w:r>
+    </w:p>
+    <w:p>
+      <w:pPr>
+        <w:pStyle w:val="Heading2"/>
+      </w:pPr>
+      <w:bookmarkStart w:id="43" w:name="wednesday-march-30-2011"/>
       <w:bookmarkEnd w:id="43"/>
       <w:r>
-        <w:t>Friday, March 25, 2011 - NO CLASS</w:t>
-      </w:r>
-    </w:p>
-    <w:p>
-      <w:pPr>
-        <w:pStyle w:val="Heading2"/>
-      </w:pPr>
-      <w:bookmarkStart w:id="44" w:name="monday-march-28-2011"/>
+        <w:t>Wednesday, March 30, 2011</w:t>
+      </w:r>
+    </w:p>
+    <w:p>
+      <w:pPr>
+        <w:pStyle w:val="FirstParagraph"/>
+      </w:pPr>
+      <w:r>
+        <w:t>[Fill in class plan]</w:t>
+      </w:r>
+    </w:p>
+    <w:p>
+      <w:pPr>
+        <w:pStyle w:val="Heading2"/>
+      </w:pPr>
+      <w:bookmarkStart w:id="44" w:name="friday-april-1-2011"/>
       <w:bookmarkEnd w:id="44"/>
       <w:r>
-        <w:t>Monday, March 28, 2011</w:t>
-      </w:r>
-    </w:p>
-    <w:p>
-      <w:pPr>
-        <w:pStyle w:val="FirstParagraph"/>
-      </w:pPr>
-      <w:r>
-        <w:t>[Fill in class plan]</w:t>
-      </w:r>
-    </w:p>
-    <w:p>
-      <w:pPr>
-        <w:pStyle w:val="Heading2"/>
-      </w:pPr>
-      <w:bookmarkStart w:id="45" w:name="wednesday-march-30-2011"/>
+        <w:t>Friday, April 1, 2011</w:t>
+      </w:r>
+    </w:p>
+    <w:p>
+      <w:pPr>
+        <w:pStyle w:val="FirstParagraph"/>
+      </w:pPr>
+      <w:r>
+        <w:t>[Fill in class plan]</w:t>
+      </w:r>
+    </w:p>
+    <w:p>
+      <w:pPr>
+        <w:pStyle w:val="Heading2"/>
+      </w:pPr>
+      <w:bookmarkStart w:id="45" w:name="monday-april-4-2011"/>
       <w:bookmarkEnd w:id="45"/>
       <w:r>
-        <w:t>Wednesday, March 30, 2011</w:t>
-      </w:r>
-    </w:p>
-    <w:p>
-      <w:pPr>
-        <w:pStyle w:val="FirstParagraph"/>
-      </w:pPr>
-      <w:r>
-        <w:t>[Fill in class plan]</w:t>
-      </w:r>
-    </w:p>
-    <w:p>
-      <w:pPr>
-        <w:pStyle w:val="Heading2"/>
-      </w:pPr>
-      <w:bookmarkStart w:id="46" w:name="friday-april-1-2011"/>
+        <w:t>Monday, April 4, 2011</w:t>
+      </w:r>
+    </w:p>
+    <w:p>
+      <w:pPr>
+        <w:pStyle w:val="FirstParagraph"/>
+      </w:pPr>
+      <w:r>
+        <w:t>[Fill in class plan]</w:t>
+      </w:r>
+    </w:p>
+    <w:p>
+      <w:pPr>
+        <w:pStyle w:val="Heading2"/>
+      </w:pPr>
+      <w:bookmarkStart w:id="46" w:name="wednesday-april-6-2011"/>
       <w:bookmarkEnd w:id="46"/>
       <w:r>
+        <w:t>Wednesday, April 6, 2011</w:t>
+      </w:r>
+    </w:p>
+    <w:p>
+      <w:pPr>
+        <w:pStyle w:val="FirstParagraph"/>
+      </w:pPr>
+      <w:r>
+        <w:t>[Fill in class plan]</w:t>
+      </w:r>
+    </w:p>
+    <w:p>
+      <w:pPr>
+        <w:pStyle w:val="Heading2"/>
+      </w:pPr>
+      <w:bookmarkStart w:id="47" w:name="friday-april-8-2011"/>
+      <w:bookmarkEnd w:id="47"/>
+      <w:r>
+        <w:t>Friday, April 8, 2011</w:t>
+      </w:r>
+    </w:p>
+    <w:p>
+      <w:pPr>
+        <w:pStyle w:val="FirstParagraph"/>
+      </w:pPr>
+      <w:r>
+        <w:t>[Fill in class plan]</w:t>
+      </w:r>
+    </w:p>
+    <w:p>
+      <w:pPr>
+        <w:pStyle w:val="Heading2"/>
+      </w:pPr>
+      <w:bookmarkStart w:id="48" w:name="monday-april-11-2011"/>
+      <w:bookmarkEnd w:id="48"/>
+      <w:r>
+        <w:t>Monday, April 11, 2011</w:t>
+      </w:r>
+    </w:p>
+    <w:p>
+      <w:pPr>
+        <w:pStyle w:val="FirstParagraph"/>
+      </w:pPr>
+      <w:r>
+        <w:t>[Fill in class plan]</w:t>
+      </w:r>
+    </w:p>
+    <w:p>
+      <w:pPr>
+        <w:pStyle w:val="Heading2"/>
+      </w:pPr>
+      <w:bookmarkStart w:id="49" w:name="wednesday-april-13-2011"/>
+      <w:bookmarkEnd w:id="49"/>
+      <w:r>
+        <w:t>Wednesday, April 13, 2011</w:t>
+      </w:r>
+    </w:p>
+    <w:p>
+      <w:pPr>
+        <w:pStyle w:val="FirstParagraph"/>
+      </w:pPr>
+      <w:r>
+        <w:t>[Fill in class plan]</w:t>
+      </w:r>
+    </w:p>
+    <w:p>
+      <w:pPr>
+        <w:pStyle w:val="Heading2"/>
+      </w:pPr>
+      <w:bookmarkStart w:id="50" w:name="friday-april-15-2011"/>
+      <w:bookmarkEnd w:id="50"/>
+      <w:r>
         <w:lastRenderedPageBreak/>
-        <w:t>Friday, April 1, 2011</w:t>
-      </w:r>
-    </w:p>
-    <w:p>
-      <w:pPr>
-        <w:pStyle w:val="FirstParagraph"/>
-      </w:pPr>
-      <w:r>
-        <w:t>[Fill in class plan]</w:t>
-      </w:r>
-    </w:p>
-    <w:p>
-      <w:pPr>
-        <w:pStyle w:val="Heading2"/>
-      </w:pPr>
-      <w:bookmarkStart w:id="47" w:name="monday-april-4-2011"/>
-      <w:bookmarkEnd w:id="47"/>
-      <w:r>
-        <w:t>Monday, April 4, 2011</w:t>
-      </w:r>
-    </w:p>
-    <w:p>
-      <w:pPr>
-        <w:pStyle w:val="FirstParagraph"/>
-      </w:pPr>
-      <w:r>
-        <w:t>[Fill in class plan]</w:t>
-      </w:r>
-    </w:p>
-    <w:p>
-      <w:pPr>
-        <w:pStyle w:val="Heading2"/>
-      </w:pPr>
-      <w:bookmarkStart w:id="48" w:name="wednesday-april-6-2011"/>
-      <w:bookmarkEnd w:id="48"/>
-      <w:r>
-        <w:t>Wednesday, April 6, 2011</w:t>
-      </w:r>
-    </w:p>
-    <w:p>
-      <w:pPr>
-        <w:pStyle w:val="FirstParagraph"/>
-      </w:pPr>
-      <w:r>
-        <w:t>[Fill in class plan]</w:t>
-      </w:r>
-    </w:p>
-    <w:p>
-      <w:pPr>
-        <w:pStyle w:val="Heading2"/>
-      </w:pPr>
-      <w:bookmarkStart w:id="49" w:name="friday-april-8-2011"/>
-      <w:bookmarkEnd w:id="49"/>
-      <w:r>
-        <w:t>Friday, April 8, 2011</w:t>
-      </w:r>
-    </w:p>
-    <w:p>
-      <w:pPr>
-        <w:pStyle w:val="FirstParagraph"/>
-      </w:pPr>
-      <w:r>
-        <w:t>[Fill in class plan]</w:t>
-      </w:r>
-    </w:p>
-    <w:p>
-      <w:pPr>
-        <w:pStyle w:val="Heading2"/>
-      </w:pPr>
-      <w:bookmarkStart w:id="50" w:name="monday-april-11-2011"/>
-      <w:bookmarkEnd w:id="50"/>
-      <w:r>
-        <w:t>Monday, April 11, 2011</w:t>
-      </w:r>
-    </w:p>
-    <w:p>
-      <w:pPr>
-        <w:pStyle w:val="FirstParagraph"/>
-      </w:pPr>
-      <w:r>
-        <w:t>[Fill in class plan]</w:t>
-      </w:r>
-    </w:p>
-    <w:p>
-      <w:pPr>
-        <w:pStyle w:val="Heading2"/>
-      </w:pPr>
-      <w:bookmarkStart w:id="51" w:name="wednesday-april-13-2011"/>
+        <w:t>Friday, April 15, 2011</w:t>
+      </w:r>
+    </w:p>
+    <w:p>
+      <w:pPr>
+        <w:pStyle w:val="FirstParagraph"/>
+      </w:pPr>
+      <w:r>
+        <w:t>[Fill in class plan]</w:t>
+      </w:r>
+    </w:p>
+    <w:p>
+      <w:pPr>
+        <w:pStyle w:val="Heading2"/>
+      </w:pPr>
+      <w:bookmarkStart w:id="51" w:name="monday-april-18-2011"/>
       <w:bookmarkEnd w:id="51"/>
       <w:r>
-        <w:t>Wednesday, April 13, 2011</w:t>
-      </w:r>
-    </w:p>
-    <w:p>
-      <w:pPr>
-        <w:pStyle w:val="FirstParagraph"/>
-      </w:pPr>
-      <w:r>
-        <w:t>[Fill in class plan]</w:t>
-      </w:r>
-    </w:p>
-    <w:p>
-      <w:pPr>
-        <w:pStyle w:val="Heading2"/>
-      </w:pPr>
-      <w:bookmarkStart w:id="52" w:name="friday-april-15-2011"/>
+        <w:t>Monday, April 18, 2011</w:t>
+      </w:r>
+    </w:p>
+    <w:p>
+      <w:pPr>
+        <w:pStyle w:val="FirstParagraph"/>
+      </w:pPr>
+      <w:r>
+        <w:t>[Fill in class plan]</w:t>
+      </w:r>
+    </w:p>
+    <w:p>
+      <w:pPr>
+        <w:pStyle w:val="Heading2"/>
+      </w:pPr>
+      <w:bookmarkStart w:id="52" w:name="wednesday-april-20-2011"/>
       <w:bookmarkEnd w:id="52"/>
       <w:r>
-        <w:t>Friday, April 15, 2011</w:t>
-      </w:r>
-    </w:p>
-    <w:p>
-      <w:pPr>
-        <w:pStyle w:val="FirstParagraph"/>
-      </w:pPr>
-      <w:r>
-        <w:t>[Fill in class plan]</w:t>
-      </w:r>
-    </w:p>
-    <w:p>
-      <w:pPr>
-        <w:pStyle w:val="Heading2"/>
-      </w:pPr>
-      <w:bookmarkStart w:id="53" w:name="monday-april-18-2011"/>
+        <w:t>Wednesday, April 20, 2011</w:t>
+      </w:r>
+    </w:p>
+    <w:p>
+      <w:pPr>
+        <w:pStyle w:val="FirstParagraph"/>
+      </w:pPr>
+      <w:r>
+        <w:t>[Fill in class plan]</w:t>
+      </w:r>
+    </w:p>
+    <w:p>
+      <w:pPr>
+        <w:pStyle w:val="Heading2"/>
+      </w:pPr>
+      <w:bookmarkStart w:id="53" w:name="friday-april-22-2011"/>
       <w:bookmarkEnd w:id="53"/>
       <w:r>
-        <w:t>Monday, April 18, 2011</w:t>
-      </w:r>
-    </w:p>
-    <w:p>
-      <w:pPr>
-        <w:pStyle w:val="FirstParagraph"/>
-      </w:pPr>
-      <w:r>
-        <w:t>[Fill in class plan]</w:t>
-      </w:r>
-    </w:p>
-    <w:p>
-      <w:pPr>
-        <w:pStyle w:val="Heading2"/>
-      </w:pPr>
-      <w:bookmarkStart w:id="54" w:name="wednesday-april-20-2011"/>
-      <w:bookmarkEnd w:id="54"/>
-      <w:r>
-        <w:t>Wednesday, April 20, 2011</w:t>
-      </w:r>
-    </w:p>
-    <w:p>
-      <w:pPr>
-        <w:pStyle w:val="FirstParagraph"/>
-      </w:pPr>
-      <w:r>
-        <w:t>[Fill in class plan]</w:t>
-      </w:r>
-    </w:p>
-    <w:p>
-      <w:pPr>
-        <w:pStyle w:val="Heading2"/>
-      </w:pPr>
-      <w:bookmarkStart w:id="55" w:name="friday-april-22-2011"/>
-      <w:bookmarkEnd w:id="55"/>
-      <w:r>
         <w:t>Friday, April 22, 2011</w:t>
       </w:r>
     </w:p>
@@ -969,19 +1329,20 @@
       </w:r>
     </w:p>
     <w:sectPr>
-      <w:footerReference w:type="default" r:id="rId10"/>
-      <w:headerReference w:type="first" r:id="rId11"/>
+      <w:footerReference w:type="default" r:id="rId13"/>
+      <w:headerReference w:type="first" r:id="rId14"/>
       <w:pgSz w:w="12240" w:h="15840"/>
-      <w:pgMar w:top="1440" w:right="1800" w:bottom="1440" w:left="1800" w:header="720" w:footer="720" w:gutter="0"/>
+      <w:pgMar w:top="1440" w:right="1800" w:bottom="1440" w:left="1800" w:header="432" w:footer="720" w:gutter="0"/>
       <w:cols w:space="720"/>
       <w:titlePg/>
+      <w:docGrid w:linePitch="326"/>
     </w:sectPr>
   </w:body>
 </w:document>
 </file>
 
 <file path=word/endnotes.xml><?xml version="1.0" encoding="utf-8"?>
-<w:endnotes xmlns:wpc="http://schemas.microsoft.com/office/word/2010/wordprocessingCanvas" xmlns:mo="http://schemas.microsoft.com/office/mac/office/2008/main" xmlns:mc="http://schemas.openxmlformats.org/markup-compatibility/2006" xmlns:mv="urn:schemas-microsoft-com:mac:vml" xmlns:o="urn:schemas-microsoft-com:office:office" xmlns:r="http://schemas.openxmlformats.org/officeDocument/2006/relationships" xmlns:m="http://schemas.openxmlformats.org/officeDocument/2006/math" xmlns:v="urn:schemas-microsoft-com:vml" xmlns:wp14="http://schemas.microsoft.com/office/word/2010/wordprocessingDrawing" xmlns:wp="http://schemas.openxmlformats.org/drawingml/2006/wordprocessingDrawing" xmlns:w10="urn:schemas-microsoft-com:office:word" xmlns:w="http://schemas.openxmlformats.org/wordprocessingml/2006/main" xmlns:w14="http://schemas.microsoft.com/office/word/2010/wordml" xmlns:wpg="http://schemas.microsoft.com/office/word/2010/wordprocessingGroup" xmlns:wpi="http://schemas.microsoft.com/office/word/2010/wordprocessingInk" xmlns:wne="http://schemas.microsoft.com/office/word/2006/wordml" xmlns:wps="http://schemas.microsoft.com/office/word/2010/wordprocessingShape" mc:Ignorable="w14 wp14">
+<w:endnotes xmlns:wpc="http://schemas.microsoft.com/office/word/2010/wordprocessingCanvas" xmlns:cx="http://schemas.microsoft.com/office/drawing/2014/chartex" xmlns:cx1="http://schemas.microsoft.com/office/drawing/2015/9/8/chartex" xmlns:cx2="http://schemas.microsoft.com/office/drawing/2015/10/21/chartex" xmlns:cx3="http://schemas.microsoft.com/office/drawing/2016/5/9/chartex" xmlns:cx4="http://schemas.microsoft.com/office/drawing/2016/5/10/chartex" xmlns:cx5="http://schemas.microsoft.com/office/drawing/2016/5/11/chartex" xmlns:cx6="http://schemas.microsoft.com/office/drawing/2016/5/12/chartex" xmlns:cx7="http://schemas.microsoft.com/office/drawing/2016/5/13/chartex" xmlns:cx8="http://schemas.microsoft.com/office/drawing/2016/5/14/chartex" xmlns:mc="http://schemas.openxmlformats.org/markup-compatibility/2006" xmlns:aink="http://schemas.microsoft.com/office/drawing/2016/ink" xmlns:am3d="http://schemas.microsoft.com/office/drawing/2017/model3d" xmlns:o="urn:schemas-microsoft-com:office:office" xmlns:r="http://schemas.openxmlformats.org/officeDocument/2006/relationships" xmlns:m="http://schemas.openxmlformats.org/officeDocument/2006/math" xmlns:v="urn:schemas-microsoft-com:vml" xmlns:wp14="http://schemas.microsoft.com/office/word/2010/wordprocessingDrawing" xmlns:wp="http://schemas.openxmlformats.org/drawingml/2006/wordprocessingDrawing" xmlns:w10="urn:schemas-microsoft-com:office:word" xmlns:w="http://schemas.openxmlformats.org/wordprocessingml/2006/main" xmlns:w14="http://schemas.microsoft.com/office/word/2010/wordml" xmlns:w15="http://schemas.microsoft.com/office/word/2012/wordml" xmlns:w16cid="http://schemas.microsoft.com/office/word/2016/wordml/cid" xmlns:w16se="http://schemas.microsoft.com/office/word/2015/wordml/symex" xmlns:wpg="http://schemas.microsoft.com/office/word/2010/wordprocessingGroup" xmlns:wpi="http://schemas.microsoft.com/office/word/2010/wordprocessingInk" xmlns:wne="http://schemas.microsoft.com/office/word/2006/wordml" xmlns:wps="http://schemas.microsoft.com/office/word/2010/wordprocessingShape" mc:Ignorable="w14 w15 w16se w16cid wp14">
   <w:endnote w:type="separator" w:id="-1">
     <w:p>
       <w:pPr>
@@ -1006,7 +1367,7 @@
 </file>
 
 <file path=word/footer1.xml><?xml version="1.0" encoding="utf-8"?>
-<w:ftr xmlns:wpc="http://schemas.microsoft.com/office/word/2010/wordprocessingCanvas" xmlns:mo="http://schemas.microsoft.com/office/mac/office/2008/main" xmlns:mc="http://schemas.openxmlformats.org/markup-compatibility/2006" xmlns:mv="urn:schemas-microsoft-com:mac:vml" xmlns:o="urn:schemas-microsoft-com:office:office" xmlns:r="http://schemas.openxmlformats.org/officeDocument/2006/relationships" xmlns:m="http://schemas.openxmlformats.org/officeDocument/2006/math" xmlns:v="urn:schemas-microsoft-com:vml" xmlns:wp14="http://schemas.microsoft.com/office/word/2010/wordprocessingDrawing" xmlns:wp="http://schemas.openxmlformats.org/drawingml/2006/wordprocessingDrawing" xmlns:w10="urn:schemas-microsoft-com:office:word" xmlns:w="http://schemas.openxmlformats.org/wordprocessingml/2006/main" xmlns:w14="http://schemas.microsoft.com/office/word/2010/wordml" xmlns:wpg="http://schemas.microsoft.com/office/word/2010/wordprocessingGroup" xmlns:wpi="http://schemas.microsoft.com/office/word/2010/wordprocessingInk" xmlns:wne="http://schemas.microsoft.com/office/word/2006/wordml" xmlns:wps="http://schemas.microsoft.com/office/word/2010/wordprocessingShape" mc:Ignorable="w14 wp14">
+<w:ftr xmlns:wpc="http://schemas.microsoft.com/office/word/2010/wordprocessingCanvas" xmlns:cx="http://schemas.microsoft.com/office/drawing/2014/chartex" xmlns:cx1="http://schemas.microsoft.com/office/drawing/2015/9/8/chartex" xmlns:cx2="http://schemas.microsoft.com/office/drawing/2015/10/21/chartex" xmlns:cx3="http://schemas.microsoft.com/office/drawing/2016/5/9/chartex" xmlns:cx4="http://schemas.microsoft.com/office/drawing/2016/5/10/chartex" xmlns:cx5="http://schemas.microsoft.com/office/drawing/2016/5/11/chartex" xmlns:cx6="http://schemas.microsoft.com/office/drawing/2016/5/12/chartex" xmlns:cx7="http://schemas.microsoft.com/office/drawing/2016/5/13/chartex" xmlns:cx8="http://schemas.microsoft.com/office/drawing/2016/5/14/chartex" xmlns:mc="http://schemas.openxmlformats.org/markup-compatibility/2006" xmlns:aink="http://schemas.microsoft.com/office/drawing/2016/ink" xmlns:am3d="http://schemas.microsoft.com/office/drawing/2017/model3d" xmlns:o="urn:schemas-microsoft-com:office:office" xmlns:r="http://schemas.openxmlformats.org/officeDocument/2006/relationships" xmlns:m="http://schemas.openxmlformats.org/officeDocument/2006/math" xmlns:v="urn:schemas-microsoft-com:vml" xmlns:wp14="http://schemas.microsoft.com/office/word/2010/wordprocessingDrawing" xmlns:wp="http://schemas.openxmlformats.org/drawingml/2006/wordprocessingDrawing" xmlns:w10="urn:schemas-microsoft-com:office:word" xmlns:w="http://schemas.openxmlformats.org/wordprocessingml/2006/main" xmlns:w14="http://schemas.microsoft.com/office/word/2010/wordml" xmlns:w15="http://schemas.microsoft.com/office/word/2012/wordml" xmlns:w16cid="http://schemas.microsoft.com/office/word/2016/wordml/cid" xmlns:w16se="http://schemas.microsoft.com/office/word/2015/wordml/symex" xmlns:wpg="http://schemas.microsoft.com/office/word/2010/wordprocessingGroup" xmlns:wpi="http://schemas.microsoft.com/office/word/2010/wordprocessingInk" xmlns:wne="http://schemas.microsoft.com/office/word/2006/wordml" xmlns:wps="http://schemas.microsoft.com/office/word/2010/wordprocessingShape" mc:Ignorable="w14 w15 w16se w16cid wp14">
   <w:p>
     <w:pPr>
       <w:pStyle w:val="Footer"/>
@@ -1048,7 +1409,7 @@
 </file>
 
 <file path=word/footnotes.xml><?xml version="1.0" encoding="utf-8"?>
-<w:footnotes xmlns:wpc="http://schemas.microsoft.com/office/word/2010/wordprocessingCanvas" xmlns:mo="http://schemas.microsoft.com/office/mac/office/2008/main" xmlns:mc="http://schemas.openxmlformats.org/markup-compatibility/2006" xmlns:mv="urn:schemas-microsoft-com:mac:vml" xmlns:o="urn:schemas-microsoft-com:office:office" xmlns:r="http://schemas.openxmlformats.org/officeDocument/2006/relationships" xmlns:m="http://schemas.openxmlformats.org/officeDocument/2006/math" xmlns:v="urn:schemas-microsoft-com:vml" xmlns:wp14="http://schemas.microsoft.com/office/word/2010/wordprocessingDrawing" xmlns:wp="http://schemas.openxmlformats.org/drawingml/2006/wordprocessingDrawing" xmlns:w10="urn:schemas-microsoft-com:office:word" xmlns:w="http://schemas.openxmlformats.org/wordprocessingml/2006/main" xmlns:w14="http://schemas.microsoft.com/office/word/2010/wordml" xmlns:wpg="http://schemas.microsoft.com/office/word/2010/wordprocessingGroup" xmlns:wpi="http://schemas.microsoft.com/office/word/2010/wordprocessingInk" xmlns:wne="http://schemas.microsoft.com/office/word/2006/wordml" xmlns:wps="http://schemas.microsoft.com/office/word/2010/wordprocessingShape" mc:Ignorable="w14 wp14">
+<w:footnotes xmlns:wpc="http://schemas.microsoft.com/office/word/2010/wordprocessingCanvas" xmlns:cx="http://schemas.microsoft.com/office/drawing/2014/chartex" xmlns:cx1="http://schemas.microsoft.com/office/drawing/2015/9/8/chartex" xmlns:cx2="http://schemas.microsoft.com/office/drawing/2015/10/21/chartex" xmlns:cx3="http://schemas.microsoft.com/office/drawing/2016/5/9/chartex" xmlns:cx4="http://schemas.microsoft.com/office/drawing/2016/5/10/chartex" xmlns:cx5="http://schemas.microsoft.com/office/drawing/2016/5/11/chartex" xmlns:cx6="http://schemas.microsoft.com/office/drawing/2016/5/12/chartex" xmlns:cx7="http://schemas.microsoft.com/office/drawing/2016/5/13/chartex" xmlns:cx8="http://schemas.microsoft.com/office/drawing/2016/5/14/chartex" xmlns:mc="http://schemas.openxmlformats.org/markup-compatibility/2006" xmlns:aink="http://schemas.microsoft.com/office/drawing/2016/ink" xmlns:am3d="http://schemas.microsoft.com/office/drawing/2017/model3d" xmlns:o="urn:schemas-microsoft-com:office:office" xmlns:r="http://schemas.openxmlformats.org/officeDocument/2006/relationships" xmlns:m="http://schemas.openxmlformats.org/officeDocument/2006/math" xmlns:v="urn:schemas-microsoft-com:vml" xmlns:wp14="http://schemas.microsoft.com/office/word/2010/wordprocessingDrawing" xmlns:wp="http://schemas.openxmlformats.org/drawingml/2006/wordprocessingDrawing" xmlns:w10="urn:schemas-microsoft-com:office:word" xmlns:w="http://schemas.openxmlformats.org/wordprocessingml/2006/main" xmlns:w14="http://schemas.microsoft.com/office/word/2010/wordml" xmlns:w15="http://schemas.microsoft.com/office/word/2012/wordml" xmlns:w16cid="http://schemas.microsoft.com/office/word/2016/wordml/cid" xmlns:w16se="http://schemas.microsoft.com/office/word/2015/wordml/symex" xmlns:wpg="http://schemas.microsoft.com/office/word/2010/wordprocessingGroup" xmlns:wpi="http://schemas.microsoft.com/office/word/2010/wordprocessingInk" xmlns:wne="http://schemas.microsoft.com/office/word/2006/wordml" xmlns:wps="http://schemas.microsoft.com/office/word/2010/wordprocessingShape" mc:Ignorable="w14 w15 w16se w16cid wp14">
   <w:footnote w:type="separator" w:id="-1">
     <w:p>
       <w:r>
@@ -1067,10 +1428,11 @@
 </file>
 
 <file path=word/header1.xml><?xml version="1.0" encoding="utf-8"?>
-<w:hdr xmlns:wpc="http://schemas.microsoft.com/office/word/2010/wordprocessingCanvas" xmlns:mo="http://schemas.microsoft.com/office/mac/office/2008/main" xmlns:mc="http://schemas.openxmlformats.org/markup-compatibility/2006" xmlns:mv="urn:schemas-microsoft-com:mac:vml" xmlns:o="urn:schemas-microsoft-com:office:office" xmlns:r="http://schemas.openxmlformats.org/officeDocument/2006/relationships" xmlns:m="http://schemas.openxmlformats.org/officeDocument/2006/math" xmlns:v="urn:schemas-microsoft-com:vml" xmlns:wp14="http://schemas.microsoft.com/office/word/2010/wordprocessingDrawing" xmlns:wp="http://schemas.openxmlformats.org/drawingml/2006/wordprocessingDrawing" xmlns:w10="urn:schemas-microsoft-com:office:word" xmlns:w="http://schemas.openxmlformats.org/wordprocessingml/2006/main" xmlns:w14="http://schemas.microsoft.com/office/word/2010/wordml" xmlns:wpg="http://schemas.microsoft.com/office/word/2010/wordprocessingGroup" xmlns:wpi="http://schemas.microsoft.com/office/word/2010/wordprocessingInk" xmlns:wne="http://schemas.microsoft.com/office/word/2006/wordml" xmlns:wps="http://schemas.microsoft.com/office/word/2010/wordprocessingShape" mc:Ignorable="w14 wp14">
+<w:hdr xmlns:wpc="http://schemas.microsoft.com/office/word/2010/wordprocessingCanvas" xmlns:cx="http://schemas.microsoft.com/office/drawing/2014/chartex" xmlns:cx1="http://schemas.microsoft.com/office/drawing/2015/9/8/chartex" xmlns:cx2="http://schemas.microsoft.com/office/drawing/2015/10/21/chartex" xmlns:cx3="http://schemas.microsoft.com/office/drawing/2016/5/9/chartex" xmlns:cx4="http://schemas.microsoft.com/office/drawing/2016/5/10/chartex" xmlns:cx5="http://schemas.microsoft.com/office/drawing/2016/5/11/chartex" xmlns:cx6="http://schemas.microsoft.com/office/drawing/2016/5/12/chartex" xmlns:cx7="http://schemas.microsoft.com/office/drawing/2016/5/13/chartex" xmlns:cx8="http://schemas.microsoft.com/office/drawing/2016/5/14/chartex" xmlns:mc="http://schemas.openxmlformats.org/markup-compatibility/2006" xmlns:aink="http://schemas.microsoft.com/office/drawing/2016/ink" xmlns:am3d="http://schemas.microsoft.com/office/drawing/2017/model3d" xmlns:o="urn:schemas-microsoft-com:office:office" xmlns:r="http://schemas.openxmlformats.org/officeDocument/2006/relationships" xmlns:m="http://schemas.openxmlformats.org/officeDocument/2006/math" xmlns:v="urn:schemas-microsoft-com:vml" xmlns:wp14="http://schemas.microsoft.com/office/word/2010/wordprocessingDrawing" xmlns:wp="http://schemas.openxmlformats.org/drawingml/2006/wordprocessingDrawing" xmlns:w10="urn:schemas-microsoft-com:office:word" xmlns:w="http://schemas.openxmlformats.org/wordprocessingml/2006/main" xmlns:w14="http://schemas.microsoft.com/office/word/2010/wordml" xmlns:w15="http://schemas.microsoft.com/office/word/2012/wordml" xmlns:w16cid="http://schemas.microsoft.com/office/word/2016/wordml/cid" xmlns:w16se="http://schemas.microsoft.com/office/word/2015/wordml/symex" xmlns:wpg="http://schemas.microsoft.com/office/word/2010/wordprocessingGroup" xmlns:wpi="http://schemas.microsoft.com/office/word/2010/wordprocessingInk" xmlns:wne="http://schemas.microsoft.com/office/word/2006/wordml" xmlns:wps="http://schemas.microsoft.com/office/word/2010/wordprocessingShape" mc:Ignorable="w14 w15 w16se w16cid wp14">
   <w:p>
     <w:pPr>
       <w:pStyle w:val="Header"/>
+      <w:ind w:left="-1260"/>
       <w:jc w:val="center"/>
     </w:pPr>
     <w:r>
@@ -1078,10 +1440,10 @@
         <w:noProof/>
       </w:rPr>
       <w:drawing>
-        <wp:inline distT="0" distB="0" distL="0" distR="0" wp14:anchorId="04F2C9AF" wp14:editId="712FF5A5">
-          <wp:extent cx="1955800" cy="1028700"/>
+        <wp:inline distT="0" distB="0" distL="0" distR="0" wp14:anchorId="00050DAC" wp14:editId="4102AC50">
+          <wp:extent cx="7086600" cy="1138636"/>
           <wp:effectExtent l="0" t="0" r="0" b="0"/>
-          <wp:docPr id="1" name="Picture 1"/>
+          <wp:docPr id="3" name="Picture 3" descr="Block M University of Minnesota Driven to Discover Crookston Duluth Morris Rochester Twin Cities" title="Block M University of Minnesota Driven to Discover Crookston Duluth Morris Rochester Twin Cities"/>
           <wp:cNvGraphicFramePr>
             <a:graphicFrameLocks xmlns:a="http://schemas.openxmlformats.org/drawingml/2006/main" noChangeAspect="1"/>
           </wp:cNvGraphicFramePr>
@@ -1089,7 +1451,7 @@
             <a:graphicData uri="http://schemas.openxmlformats.org/drawingml/2006/picture">
               <pic:pic xmlns:pic="http://schemas.openxmlformats.org/drawingml/2006/picture">
                 <pic:nvPicPr>
-                  <pic:cNvPr id="0" name="ricelogo-small.png"/>
+                  <pic:cNvPr id="2" name="header.png"/>
                   <pic:cNvPicPr/>
                 </pic:nvPicPr>
                 <pic:blipFill>
@@ -1107,7 +1469,7 @@
                 <pic:spPr>
                   <a:xfrm>
                     <a:off x="0" y="0"/>
-                    <a:ext cx="1955800" cy="1028700"/>
+                    <a:ext cx="7259409" cy="1166402"/>
                   </a:xfrm>
                   <a:prstGeom prst="rect">
                     <a:avLst/>
@@ -1124,8 +1486,8 @@
 </file>
 
 <file path=word/numbering.xml><?xml version="1.0" encoding="utf-8"?>
-<w:numbering xmlns:wpc="http://schemas.microsoft.com/office/word/2010/wordprocessingCanvas" xmlns:mo="http://schemas.microsoft.com/office/mac/office/2008/main" xmlns:mc="http://schemas.openxmlformats.org/markup-compatibility/2006" xmlns:mv="urn:schemas-microsoft-com:mac:vml" xmlns:o="urn:schemas-microsoft-com:office:office" xmlns:r="http://schemas.openxmlformats.org/officeDocument/2006/relationships" xmlns:m="http://schemas.openxmlformats.org/officeDocument/2006/math" xmlns:v="urn:schemas-microsoft-com:vml" xmlns:wp14="http://schemas.microsoft.com/office/word/2010/wordprocessingDrawing" xmlns:wp="http://schemas.openxmlformats.org/drawingml/2006/wordprocessingDrawing" xmlns:w10="urn:schemas-microsoft-com:office:word" xmlns:w="http://schemas.openxmlformats.org/wordprocessingml/2006/main" xmlns:w14="http://schemas.microsoft.com/office/word/2010/wordml" xmlns:wpg="http://schemas.microsoft.com/office/word/2010/wordprocessingGroup" xmlns:wpi="http://schemas.microsoft.com/office/word/2010/wordprocessingInk" xmlns:wne="http://schemas.microsoft.com/office/word/2006/wordml" xmlns:wps="http://schemas.microsoft.com/office/word/2010/wordprocessingShape" mc:Ignorable="w14 wp14">
-  <w:abstractNum w:abstractNumId="0">
+<w:numbering xmlns:wpc="http://schemas.microsoft.com/office/word/2010/wordprocessingCanvas" xmlns:cx="http://schemas.microsoft.com/office/drawing/2014/chartex" xmlns:cx1="http://schemas.microsoft.com/office/drawing/2015/9/8/chartex" xmlns:cx2="http://schemas.microsoft.com/office/drawing/2015/10/21/chartex" xmlns:cx3="http://schemas.microsoft.com/office/drawing/2016/5/9/chartex" xmlns:cx4="http://schemas.microsoft.com/office/drawing/2016/5/10/chartex" xmlns:cx5="http://schemas.microsoft.com/office/drawing/2016/5/11/chartex" xmlns:cx6="http://schemas.microsoft.com/office/drawing/2016/5/12/chartex" xmlns:cx7="http://schemas.microsoft.com/office/drawing/2016/5/13/chartex" xmlns:cx8="http://schemas.microsoft.com/office/drawing/2016/5/14/chartex" xmlns:mc="http://schemas.openxmlformats.org/markup-compatibility/2006" xmlns:aink="http://schemas.microsoft.com/office/drawing/2016/ink" xmlns:am3d="http://schemas.microsoft.com/office/drawing/2017/model3d" xmlns:o="urn:schemas-microsoft-com:office:office" xmlns:r="http://schemas.openxmlformats.org/officeDocument/2006/relationships" xmlns:m="http://schemas.openxmlformats.org/officeDocument/2006/math" xmlns:v="urn:schemas-microsoft-com:vml" xmlns:wp14="http://schemas.microsoft.com/office/word/2010/wordprocessingDrawing" xmlns:wp="http://schemas.openxmlformats.org/drawingml/2006/wordprocessingDrawing" xmlns:w10="urn:schemas-microsoft-com:office:word" xmlns:w="http://schemas.openxmlformats.org/wordprocessingml/2006/main" xmlns:w14="http://schemas.microsoft.com/office/word/2010/wordml" xmlns:w15="http://schemas.microsoft.com/office/word/2012/wordml" xmlns:w16cid="http://schemas.microsoft.com/office/word/2016/wordml/cid" xmlns:w16se="http://schemas.microsoft.com/office/word/2015/wordml/symex" xmlns:wpg="http://schemas.microsoft.com/office/word/2010/wordprocessingGroup" xmlns:wpi="http://schemas.microsoft.com/office/word/2010/wordprocessingInk" xmlns:wne="http://schemas.microsoft.com/office/word/2006/wordml" xmlns:wps="http://schemas.microsoft.com/office/word/2010/wordprocessingShape" mc:Ignorable="w14 w15 w16se w16cid wp14">
+  <w:abstractNum w:abstractNumId="0" w15:restartNumberingAfterBreak="0">
     <w:nsid w:val="9D0CE900"/>
     <w:multiLevelType w:val="multilevel"/>
     <w:tmpl w:val="D8D4BD20"/>
@@ -1217,7 +1579,7 @@
       <w:lvlJc w:val="left"/>
     </w:lvl>
   </w:abstractNum>
-  <w:abstractNum w:abstractNumId="1">
+  <w:abstractNum w:abstractNumId="1" w15:restartNumberingAfterBreak="0">
     <w:nsid w:val="C029F326"/>
     <w:multiLevelType w:val="multilevel"/>
     <w:tmpl w:val="7ED8C902"/>
@@ -1309,7 +1671,7 @@
       <w:lvlJc w:val="left"/>
     </w:lvl>
   </w:abstractNum>
-  <w:abstractNum w:abstractNumId="2">
+  <w:abstractNum w:abstractNumId="2" w15:restartNumberingAfterBreak="0">
     <w:nsid w:val="E17F69BA"/>
     <w:multiLevelType w:val="multilevel"/>
     <w:tmpl w:val="0B087EC6"/>
@@ -1414,7 +1776,7 @@
 </file>
 
 <file path=word/styles.xml><?xml version="1.0" encoding="utf-8"?>
-<w:styles xmlns:mc="http://schemas.openxmlformats.org/markup-compatibility/2006" xmlns:r="http://schemas.openxmlformats.org/officeDocument/2006/relationships" xmlns:w="http://schemas.openxmlformats.org/wordprocessingml/2006/main" xmlns:w14="http://schemas.microsoft.com/office/word/2010/wordml" mc:Ignorable="w14">
+<w:styles xmlns:mc="http://schemas.openxmlformats.org/markup-compatibility/2006" xmlns:r="http://schemas.openxmlformats.org/officeDocument/2006/relationships" xmlns:w="http://schemas.openxmlformats.org/wordprocessingml/2006/main" xmlns:w14="http://schemas.microsoft.com/office/word/2010/wordml" xmlns:w15="http://schemas.microsoft.com/office/word/2012/wordml" xmlns:w16cid="http://schemas.microsoft.com/office/word/2016/wordml/cid" xmlns:w16se="http://schemas.microsoft.com/office/word/2015/wordml/symex" mc:Ignorable="w14 w15 w16se w16cid">
   <w:docDefaults>
     <w:rPrDefault>
       <w:rPr>
@@ -1430,7 +1792,339 @@
       </w:pPr>
     </w:pPrDefault>
   </w:docDefaults>
-  <w:latentStyles w:defLockedState="0" w:defUIPriority="0" w:defSemiHidden="0" w:defUnhideWhenUsed="0" w:defQFormat="0" w:count="276"/>
+  <w:latentStyles w:defLockedState="0" w:defUIPriority="0" w:defSemiHidden="0" w:defUnhideWhenUsed="0" w:defQFormat="0" w:count="377">
+    <w:lsdException w:name="heading 4" w:semiHidden="1" w:unhideWhenUsed="1"/>
+    <w:lsdException w:name="index 1" w:semiHidden="1" w:unhideWhenUsed="1"/>
+    <w:lsdException w:name="index 2" w:semiHidden="1" w:unhideWhenUsed="1"/>
+    <w:lsdException w:name="index 3" w:semiHidden="1" w:unhideWhenUsed="1"/>
+    <w:lsdException w:name="index 4" w:semiHidden="1" w:unhideWhenUsed="1"/>
+    <w:lsdException w:name="index 5" w:semiHidden="1" w:unhideWhenUsed="1"/>
+    <w:lsdException w:name="index 6" w:semiHidden="1" w:unhideWhenUsed="1"/>
+    <w:lsdException w:name="index 7" w:semiHidden="1" w:unhideWhenUsed="1"/>
+    <w:lsdException w:name="index 8" w:semiHidden="1" w:unhideWhenUsed="1"/>
+    <w:lsdException w:name="index 9" w:semiHidden="1" w:unhideWhenUsed="1"/>
+    <w:lsdException w:name="toc 1" w:semiHidden="1" w:unhideWhenUsed="1"/>
+    <w:lsdException w:name="toc 2" w:semiHidden="1" w:unhideWhenUsed="1"/>
+    <w:lsdException w:name="toc 3" w:semiHidden="1" w:unhideWhenUsed="1"/>
+    <w:lsdException w:name="toc 4" w:semiHidden="1" w:unhideWhenUsed="1"/>
+    <w:lsdException w:name="toc 5" w:semiHidden="1" w:unhideWhenUsed="1"/>
+    <w:lsdException w:name="toc 6" w:semiHidden="1" w:unhideWhenUsed="1"/>
+    <w:lsdException w:name="toc 7" w:semiHidden="1" w:unhideWhenUsed="1"/>
+    <w:lsdException w:name="toc 8" w:semiHidden="1" w:unhideWhenUsed="1"/>
+    <w:lsdException w:name="toc 9" w:semiHidden="1" w:unhideWhenUsed="1"/>
+    <w:lsdException w:name="Normal Indent" w:semiHidden="1" w:unhideWhenUsed="1"/>
+    <w:lsdException w:name="footnote text" w:semiHidden="1" w:unhideWhenUsed="1"/>
+    <w:lsdException w:name="annotation text" w:semiHidden="1" w:unhideWhenUsed="1"/>
+    <w:lsdException w:name="header" w:semiHidden="1" w:unhideWhenUsed="1"/>
+    <w:lsdException w:name="footer" w:semiHidden="1" w:unhideWhenUsed="1"/>
+    <w:lsdException w:name="index heading" w:semiHidden="1" w:unhideWhenUsed="1"/>
+    <w:lsdException w:name="caption" w:semiHidden="1" w:unhideWhenUsed="1"/>
+    <w:lsdException w:name="table of figures" w:semiHidden="1" w:unhideWhenUsed="1"/>
+    <w:lsdException w:name="envelope address" w:semiHidden="1" w:unhideWhenUsed="1"/>
+    <w:lsdException w:name="envelope return" w:semiHidden="1" w:unhideWhenUsed="1"/>
+    <w:lsdException w:name="footnote reference" w:semiHidden="1" w:unhideWhenUsed="1"/>
+    <w:lsdException w:name="annotation reference" w:semiHidden="1" w:unhideWhenUsed="1"/>
+    <w:lsdException w:name="line number" w:semiHidden="1" w:unhideWhenUsed="1"/>
+    <w:lsdException w:name="page number" w:semiHidden="1" w:unhideWhenUsed="1"/>
+    <w:lsdException w:name="endnote reference" w:semiHidden="1" w:unhideWhenUsed="1"/>
+    <w:lsdException w:name="endnote text" w:semiHidden="1" w:unhideWhenUsed="1"/>
+    <w:lsdException w:name="table of authorities" w:semiHidden="1" w:unhideWhenUsed="1"/>
+    <w:lsdException w:name="macro" w:semiHidden="1" w:unhideWhenUsed="1"/>
+    <w:lsdException w:name="toa heading" w:semiHidden="1" w:unhideWhenUsed="1"/>
+    <w:lsdException w:name="List" w:semiHidden="1" w:unhideWhenUsed="1"/>
+    <w:lsdException w:name="List Bullet" w:semiHidden="1" w:unhideWhenUsed="1"/>
+    <w:lsdException w:name="List Number" w:semiHidden="1" w:unhideWhenUsed="1"/>
+    <w:lsdException w:name="List 2" w:semiHidden="1" w:unhideWhenUsed="1"/>
+    <w:lsdException w:name="List 3" w:semiHidden="1" w:unhideWhenUsed="1"/>
+    <w:lsdException w:name="List 5" w:semiHidden="1" w:unhideWhenUsed="1"/>
+    <w:lsdException w:name="List Bullet 2" w:semiHidden="1" w:unhideWhenUsed="1"/>
+    <w:lsdException w:name="List Bullet 5" w:semiHidden="1" w:unhideWhenUsed="1"/>
+    <w:lsdException w:name="List Number 2" w:semiHidden="1" w:unhideWhenUsed="1"/>
+    <w:lsdException w:name="List Number 3" w:semiHidden="1" w:unhideWhenUsed="1"/>
+    <w:lsdException w:name="List Number 4" w:semiHidden="1" w:unhideWhenUsed="1"/>
+    <w:lsdException w:name="List Number 5" w:semiHidden="1" w:unhideWhenUsed="1"/>
+    <w:lsdException w:name="Closing" w:semiHidden="1" w:unhideWhenUsed="1"/>
+    <w:lsdException w:name="Signature" w:semiHidden="1" w:unhideWhenUsed="1"/>
+    <w:lsdException w:name="Default Paragraph Font" w:semiHidden="1" w:unhideWhenUsed="1"/>
+    <w:lsdException w:name="Body Text" w:semiHidden="1" w:unhideWhenUsed="1"/>
+    <w:lsdException w:name="Body Text Indent" w:semiHidden="1" w:unhideWhenUsed="1"/>
+    <w:lsdException w:name="List Continue" w:semiHidden="1" w:unhideWhenUsed="1"/>
+    <w:lsdException w:name="List Continue 2" w:semiHidden="1" w:unhideWhenUsed="1"/>
+    <w:lsdException w:name="List Continue 3" w:semiHidden="1" w:unhideWhenUsed="1"/>
+    <w:lsdException w:name="List Continue 4" w:semiHidden="1" w:unhideWhenUsed="1"/>
+    <w:lsdException w:name="List Continue 5" w:semiHidden="1" w:unhideWhenUsed="1"/>
+    <w:lsdException w:name="Message Header" w:semiHidden="1" w:unhideWhenUsed="1"/>
+    <w:lsdException w:name="Salutation" w:semiHidden="1" w:unhideWhenUsed="1"/>
+    <w:lsdException w:name="Date" w:semiHidden="1" w:unhideWhenUsed="1"/>
+    <w:lsdException w:name="Body Text 3" w:semiHidden="1" w:unhideWhenUsed="1"/>
+    <w:lsdException w:name="Body Text Indent 2" w:semiHidden="1" w:unhideWhenUsed="1"/>
+    <w:lsdException w:name="Body Text Indent 3" w:semiHidden="1" w:unhideWhenUsed="1"/>
+    <w:lsdException w:name="Block Text" w:semiHidden="1" w:unhideWhenUsed="1"/>
+    <w:lsdException w:name="Hyperlink" w:semiHidden="1" w:unhideWhenUsed="1"/>
+    <w:lsdException w:name="FollowedHyperlink" w:semiHidden="1" w:unhideWhenUsed="1"/>
+    <w:lsdException w:name="Document Map" w:semiHidden="1" w:unhideWhenUsed="1"/>
+    <w:lsdException w:name="Plain Text" w:semiHidden="1" w:unhideWhenUsed="1"/>
+    <w:lsdException w:name="E-mail Signature" w:semiHidden="1" w:unhideWhenUsed="1"/>
+    <w:lsdException w:name="HTML Top of Form" w:semiHidden="1" w:unhideWhenUsed="1"/>
+    <w:lsdException w:name="HTML Bottom of Form" w:semiHidden="1" w:unhideWhenUsed="1"/>
+    <w:lsdException w:name="Normal (Web)" w:semiHidden="1" w:unhideWhenUsed="1"/>
+    <w:lsdException w:name="HTML Acronym" w:semiHidden="1" w:unhideWhenUsed="1"/>
+    <w:lsdException w:name="HTML Address" w:semiHidden="1" w:unhideWhenUsed="1"/>
+    <w:lsdException w:name="HTML Cite" w:semiHidden="1" w:unhideWhenUsed="1"/>
+    <w:lsdException w:name="HTML Code" w:semiHidden="1" w:unhideWhenUsed="1"/>
+    <w:lsdException w:name="HTML Definition" w:semiHidden="1" w:unhideWhenUsed="1"/>
+    <w:lsdException w:name="HTML Keyboard" w:semiHidden="1" w:unhideWhenUsed="1"/>
+    <w:lsdException w:name="HTML Preformatted" w:semiHidden="1" w:unhideWhenUsed="1"/>
+    <w:lsdException w:name="HTML Sample" w:semiHidden="1" w:unhideWhenUsed="1"/>
+    <w:lsdException w:name="HTML Typewriter" w:semiHidden="1" w:unhideWhenUsed="1"/>
+    <w:lsdException w:name="HTML Variable" w:semiHidden="1" w:unhideWhenUsed="1"/>
+    <w:lsdException w:name="Normal Table" w:semiHidden="1" w:unhideWhenUsed="1"/>
+    <w:lsdException w:name="annotation subject" w:semiHidden="1" w:unhideWhenUsed="1"/>
+    <w:lsdException w:name="No List" w:semiHidden="1" w:unhideWhenUsed="1"/>
+    <w:lsdException w:name="Outline List 1" w:semiHidden="1" w:unhideWhenUsed="1"/>
+    <w:lsdException w:name="Outline List 2" w:semiHidden="1" w:unhideWhenUsed="1"/>
+    <w:lsdException w:name="Outline List 3" w:semiHidden="1" w:unhideWhenUsed="1"/>
+    <w:lsdException w:name="Table Simple 1" w:semiHidden="1" w:unhideWhenUsed="1"/>
+    <w:lsdException w:name="Table Simple 2" w:semiHidden="1" w:unhideWhenUsed="1"/>
+    <w:lsdException w:name="Table Simple 3" w:semiHidden="1" w:unhideWhenUsed="1"/>
+    <w:lsdException w:name="Table Classic 1" w:semiHidden="1" w:unhideWhenUsed="1"/>
+    <w:lsdException w:name="Table Classic 2" w:semiHidden="1" w:unhideWhenUsed="1"/>
+    <w:lsdException w:name="Table Classic 3" w:semiHidden="1" w:unhideWhenUsed="1"/>
+    <w:lsdException w:name="Table Classic 4" w:semiHidden="1" w:unhideWhenUsed="1"/>
+    <w:lsdException w:name="Table Colorful 1" w:semiHidden="1" w:unhideWhenUsed="1"/>
+    <w:lsdException w:name="Table Colorful 2" w:semiHidden="1" w:unhideWhenUsed="1"/>
+    <w:lsdException w:name="Table Colorful 3" w:semiHidden="1" w:unhideWhenUsed="1"/>
+    <w:lsdException w:name="Table Columns 1" w:semiHidden="1" w:unhideWhenUsed="1"/>
+    <w:lsdException w:name="Table Columns 2" w:semiHidden="1" w:unhideWhenUsed="1"/>
+    <w:lsdException w:name="Table Columns 3" w:semiHidden="1" w:unhideWhenUsed="1"/>
+    <w:lsdException w:name="Table Columns 4" w:semiHidden="1" w:unhideWhenUsed="1"/>
+    <w:lsdException w:name="Table Columns 5" w:semiHidden="1" w:unhideWhenUsed="1"/>
+    <w:lsdException w:name="Table Grid 1" w:semiHidden="1" w:unhideWhenUsed="1"/>
+    <w:lsdException w:name="Table Grid 2" w:semiHidden="1" w:unhideWhenUsed="1"/>
+    <w:lsdException w:name="Table Grid 3" w:semiHidden="1" w:unhideWhenUsed="1"/>
+    <w:lsdException w:name="Table Grid 4" w:semiHidden="1" w:unhideWhenUsed="1"/>
+    <w:lsdException w:name="Table Grid 5" w:semiHidden="1" w:unhideWhenUsed="1"/>
+    <w:lsdException w:name="Table Grid 6" w:semiHidden="1" w:unhideWhenUsed="1"/>
+    <w:lsdException w:name="Table Grid 7" w:semiHidden="1" w:unhideWhenUsed="1"/>
+    <w:lsdException w:name="Table Grid 8" w:semiHidden="1" w:unhideWhenUsed="1"/>
+    <w:lsdException w:name="Table List 1" w:semiHidden="1" w:unhideWhenUsed="1"/>
+    <w:lsdException w:name="Table List 2" w:semiHidden="1" w:unhideWhenUsed="1"/>
+    <w:lsdException w:name="Table List 3" w:semiHidden="1" w:unhideWhenUsed="1"/>
+    <w:lsdException w:name="Table List 4" w:semiHidden="1" w:unhideWhenUsed="1"/>
+    <w:lsdException w:name="Table List 5" w:semiHidden="1" w:unhideWhenUsed="1"/>
+    <w:lsdException w:name="Table List 6" w:semiHidden="1" w:unhideWhenUsed="1"/>
+    <w:lsdException w:name="Table List 7" w:semiHidden="1" w:unhideWhenUsed="1"/>
+    <w:lsdException w:name="Table List 8" w:semiHidden="1" w:unhideWhenUsed="1"/>
+    <w:lsdException w:name="Table 3D effects 1" w:semiHidden="1" w:unhideWhenUsed="1"/>
+    <w:lsdException w:name="Table 3D effects 2" w:semiHidden="1" w:unhideWhenUsed="1"/>
+    <w:lsdException w:name="Table 3D effects 3" w:semiHidden="1" w:unhideWhenUsed="1"/>
+    <w:lsdException w:name="Table Contemporary" w:semiHidden="1" w:unhideWhenUsed="1"/>
+    <w:lsdException w:name="Table Elegant" w:semiHidden="1" w:unhideWhenUsed="1"/>
+    <w:lsdException w:name="Table Professional" w:semiHidden="1" w:unhideWhenUsed="1"/>
+    <w:lsdException w:name="Table Subtle 1" w:semiHidden="1" w:unhideWhenUsed="1"/>
+    <w:lsdException w:name="Table Subtle 2" w:semiHidden="1" w:unhideWhenUsed="1"/>
+    <w:lsdException w:name="Table Web 1" w:semiHidden="1" w:unhideWhenUsed="1"/>
+    <w:lsdException w:name="Table Web 2" w:semiHidden="1" w:unhideWhenUsed="1"/>
+    <w:lsdException w:name="Table Web 3" w:semiHidden="1" w:unhideWhenUsed="1"/>
+    <w:lsdException w:name="Balloon Text" w:semiHidden="1" w:unhideWhenUsed="1"/>
+    <w:lsdException w:name="Table Theme" w:semiHidden="1" w:unhideWhenUsed="1"/>
+    <w:lsdException w:name="Placeholder Text" w:semiHidden="1"/>
+    <w:lsdException w:name="Light Shading"/>
+    <w:lsdException w:name="Medium Grid 2"/>
+    <w:lsdException w:name="Medium Grid 3"/>
+    <w:lsdException w:name="Dark List"/>
+    <w:lsdException w:name="Colorful Shading"/>
+    <w:lsdException w:name="Colorful List"/>
+    <w:lsdException w:name="Colorful Grid"/>
+    <w:lsdException w:name="Light Shading Accent 1"/>
+    <w:lsdException w:name="Light List Accent 1"/>
+    <w:lsdException w:name="Light Grid Accent 1"/>
+    <w:lsdException w:name="Medium Shading 1 Accent 1"/>
+    <w:lsdException w:name="Medium Shading 2 Accent 1"/>
+    <w:lsdException w:name="Medium List 1 Accent 1"/>
+    <w:lsdException w:name="Revision" w:semiHidden="1"/>
+    <w:lsdException w:name="Medium List 2 Accent 1"/>
+    <w:lsdException w:name="Medium Grid 1 Accent 1"/>
+    <w:lsdException w:name="Medium Grid 2 Accent 1"/>
+    <w:lsdException w:name="Medium Grid 3 Accent 1"/>
+    <w:lsdException w:name="Dark List Accent 1"/>
+    <w:lsdException w:name="Colorful Shading Accent 1"/>
+    <w:lsdException w:name="Colorful List Accent 1"/>
+    <w:lsdException w:name="Colorful Grid Accent 1"/>
+    <w:lsdException w:name="Light Shading Accent 2"/>
+    <w:lsdException w:name="Light List Accent 2"/>
+    <w:lsdException w:name="Light Grid Accent 2"/>
+    <w:lsdException w:name="Medium Shading 1 Accent 2"/>
+    <w:lsdException w:name="Medium Shading 2 Accent 2"/>
+    <w:lsdException w:name="Medium List 1 Accent 2"/>
+    <w:lsdException w:name="Medium List 2 Accent 2"/>
+    <w:lsdException w:name="Medium Grid 1 Accent 2"/>
+    <w:lsdException w:name="Medium Grid 2 Accent 2"/>
+    <w:lsdException w:name="Medium Grid 3 Accent 2"/>
+    <w:lsdException w:name="Dark List Accent 2"/>
+    <w:lsdException w:name="Colorful Shading Accent 2"/>
+    <w:lsdException w:name="Colorful List Accent 2"/>
+    <w:lsdException w:name="Colorful Grid Accent 2"/>
+    <w:lsdException w:name="Light Shading Accent 3"/>
+    <w:lsdException w:name="Light List Accent 3"/>
+    <w:lsdException w:name="Light Grid Accent 3"/>
+    <w:lsdException w:name="Medium Shading 1 Accent 3"/>
+    <w:lsdException w:name="Medium Shading 2 Accent 3"/>
+    <w:lsdException w:name="Medium List 1 Accent 3"/>
+    <w:lsdException w:name="Medium List 2 Accent 3"/>
+    <w:lsdException w:name="Medium Grid 1 Accent 3"/>
+    <w:lsdException w:name="Medium Grid 2 Accent 3"/>
+    <w:lsdException w:name="Medium Grid 3 Accent 3"/>
+    <w:lsdException w:name="Dark List Accent 3"/>
+    <w:lsdException w:name="Colorful Shading Accent 3"/>
+    <w:lsdException w:name="Colorful List Accent 3"/>
+    <w:lsdException w:name="Colorful Grid Accent 3"/>
+    <w:lsdException w:name="Light Shading Accent 4"/>
+    <w:lsdException w:name="Light List Accent 4"/>
+    <w:lsdException w:name="Light Grid Accent 4"/>
+    <w:lsdException w:name="Medium Shading 1 Accent 4"/>
+    <w:lsdException w:name="Medium Shading 2 Accent 4"/>
+    <w:lsdException w:name="Medium List 1 Accent 4"/>
+    <w:lsdException w:name="Medium List 2 Accent 4"/>
+    <w:lsdException w:name="Medium Grid 1 Accent 4"/>
+    <w:lsdException w:name="Medium Grid 2 Accent 4"/>
+    <w:lsdException w:name="Medium Grid 3 Accent 4"/>
+    <w:lsdException w:name="Dark List Accent 4"/>
+    <w:lsdException w:name="Colorful Shading Accent 4"/>
+    <w:lsdException w:name="Colorful List Accent 4"/>
+    <w:lsdException w:name="Colorful Grid Accent 4"/>
+    <w:lsdException w:name="Light Shading Accent 5"/>
+    <w:lsdException w:name="Light List Accent 5"/>
+    <w:lsdException w:name="Light Grid Accent 5"/>
+    <w:lsdException w:name="Medium Shading 1 Accent 5"/>
+    <w:lsdException w:name="Medium Shading 2 Accent 5"/>
+    <w:lsdException w:name="Medium List 1 Accent 5"/>
+    <w:lsdException w:name="Medium List 2 Accent 5"/>
+    <w:lsdException w:name="Medium Grid 1 Accent 5"/>
+    <w:lsdException w:name="Medium Grid 2 Accent 5"/>
+    <w:lsdException w:name="Medium Grid 3 Accent 5"/>
+    <w:lsdException w:name="Dark List Accent 5"/>
+    <w:lsdException w:name="Colorful Shading Accent 5"/>
+    <w:lsdException w:name="Colorful List Accent 5"/>
+    <w:lsdException w:name="Colorful Grid Accent 5"/>
+    <w:lsdException w:name="Light Shading Accent 6"/>
+    <w:lsdException w:name="Light List Accent 6"/>
+    <w:lsdException w:name="Light Grid Accent 6"/>
+    <w:lsdException w:name="Medium Shading 1 Accent 6"/>
+    <w:lsdException w:name="Medium Shading 2 Accent 6"/>
+    <w:lsdException w:name="Medium List 1 Accent 6"/>
+    <w:lsdException w:name="Medium List 2 Accent 6"/>
+    <w:lsdException w:name="Medium Grid 1 Accent 6"/>
+    <w:lsdException w:name="Medium Grid 2 Accent 6"/>
+    <w:lsdException w:name="Medium Grid 3 Accent 6"/>
+    <w:lsdException w:name="Dark List Accent 6"/>
+    <w:lsdException w:name="Colorful Shading Accent 6"/>
+    <w:lsdException w:name="Colorful List Accent 6"/>
+    <w:lsdException w:name="Colorful Grid Accent 6"/>
+    <w:lsdException w:name="Bibliography" w:semiHidden="1" w:unhideWhenUsed="1"/>
+    <w:lsdException w:name="TOC Heading" w:semiHidden="1" w:unhideWhenUsed="1"/>
+    <w:lsdException w:name="Grid Table 4" w:uiPriority="49"/>
+    <w:lsdException w:name="Grid Table 5 Dark" w:uiPriority="50"/>
+    <w:lsdException w:name="Grid Table 6 Colorful" w:uiPriority="51"/>
+    <w:lsdException w:name="Grid Table 7 Colorful" w:uiPriority="52"/>
+    <w:lsdException w:name="Grid Table 1 Light Accent 1" w:uiPriority="46"/>
+    <w:lsdException w:name="Grid Table 2 Accent 1" w:uiPriority="47"/>
+    <w:lsdException w:name="Grid Table 3 Accent 1" w:uiPriority="48"/>
+    <w:lsdException w:name="Grid Table 4 Accent 1" w:uiPriority="49"/>
+    <w:lsdException w:name="Grid Table 5 Dark Accent 1" w:uiPriority="50"/>
+    <w:lsdException w:name="Grid Table 6 Colorful Accent 1" w:uiPriority="51"/>
+    <w:lsdException w:name="Grid Table 7 Colorful Accent 1" w:uiPriority="52"/>
+    <w:lsdException w:name="Grid Table 1 Light Accent 2" w:uiPriority="46"/>
+    <w:lsdException w:name="Grid Table 2 Accent 2" w:uiPriority="47"/>
+    <w:lsdException w:name="Grid Table 3 Accent 2" w:uiPriority="48"/>
+    <w:lsdException w:name="Grid Table 4 Accent 2" w:uiPriority="49"/>
+    <w:lsdException w:name="Grid Table 5 Dark Accent 2" w:uiPriority="50"/>
+    <w:lsdException w:name="Grid Table 6 Colorful Accent 2" w:uiPriority="51"/>
+    <w:lsdException w:name="Grid Table 7 Colorful Accent 2" w:uiPriority="52"/>
+    <w:lsdException w:name="Grid Table 1 Light Accent 3" w:uiPriority="46"/>
+    <w:lsdException w:name="Grid Table 2 Accent 3" w:uiPriority="47"/>
+    <w:lsdException w:name="Grid Table 3 Accent 3" w:uiPriority="48"/>
+    <w:lsdException w:name="Grid Table 4 Accent 3" w:uiPriority="49"/>
+    <w:lsdException w:name="Grid Table 5 Dark Accent 3" w:uiPriority="50"/>
+    <w:lsdException w:name="Grid Table 6 Colorful Accent 3" w:uiPriority="51"/>
+    <w:lsdException w:name="Grid Table 7 Colorful Accent 3" w:uiPriority="52"/>
+    <w:lsdException w:name="Grid Table 1 Light Accent 4" w:uiPriority="46"/>
+    <w:lsdException w:name="Grid Table 2 Accent 4" w:uiPriority="47"/>
+    <w:lsdException w:name="Grid Table 3 Accent 4" w:uiPriority="48"/>
+    <w:lsdException w:name="Grid Table 4 Accent 4" w:uiPriority="49"/>
+    <w:lsdException w:name="Grid Table 5 Dark Accent 4" w:uiPriority="50"/>
+    <w:lsdException w:name="Grid Table 6 Colorful Accent 4" w:uiPriority="51"/>
+    <w:lsdException w:name="Grid Table 7 Colorful Accent 4" w:uiPriority="52"/>
+    <w:lsdException w:name="Grid Table 1 Light Accent 5" w:uiPriority="46"/>
+    <w:lsdException w:name="Grid Table 2 Accent 5" w:uiPriority="47"/>
+    <w:lsdException w:name="Grid Table 3 Accent 5" w:uiPriority="48"/>
+    <w:lsdException w:name="Grid Table 4 Accent 5" w:uiPriority="49"/>
+    <w:lsdException w:name="Grid Table 5 Dark Accent 5" w:uiPriority="50"/>
+    <w:lsdException w:name="Grid Table 6 Colorful Accent 5" w:uiPriority="51"/>
+    <w:lsdException w:name="Grid Table 7 Colorful Accent 5" w:uiPriority="52"/>
+    <w:lsdException w:name="Grid Table 1 Light Accent 6" w:uiPriority="46"/>
+    <w:lsdException w:name="Grid Table 2 Accent 6" w:uiPriority="47"/>
+    <w:lsdException w:name="Grid Table 3 Accent 6" w:uiPriority="48"/>
+    <w:lsdException w:name="Grid Table 4 Accent 6" w:uiPriority="49"/>
+    <w:lsdException w:name="Grid Table 5 Dark Accent 6" w:uiPriority="50"/>
+    <w:lsdException w:name="Grid Table 6 Colorful Accent 6" w:uiPriority="51"/>
+    <w:lsdException w:name="Grid Table 7 Colorful Accent 6" w:uiPriority="52"/>
+    <w:lsdException w:name="List Table 1 Light" w:uiPriority="46"/>
+    <w:lsdException w:name="List Table 2" w:uiPriority="47"/>
+    <w:lsdException w:name="List Table 3" w:uiPriority="48"/>
+    <w:lsdException w:name="List Table 4" w:uiPriority="49"/>
+    <w:lsdException w:name="List Table 5 Dark" w:uiPriority="50"/>
+    <w:lsdException w:name="List Table 6 Colorful" w:uiPriority="51"/>
+    <w:lsdException w:name="List Table 7 Colorful" w:uiPriority="52"/>
+    <w:lsdException w:name="List Table 1 Light Accent 1" w:uiPriority="46"/>
+    <w:lsdException w:name="List Table 2 Accent 1" w:uiPriority="47"/>
+    <w:lsdException w:name="List Table 3 Accent 1" w:uiPriority="48"/>
+    <w:lsdException w:name="List Table 4 Accent 1" w:uiPriority="49"/>
+    <w:lsdException w:name="List Table 5 Dark Accent 1" w:uiPriority="50"/>
+    <w:lsdException w:name="List Table 6 Colorful Accent 1" w:uiPriority="51"/>
+    <w:lsdException w:name="List Table 7 Colorful Accent 1" w:uiPriority="52"/>
+    <w:lsdException w:name="List Table 1 Light Accent 2" w:uiPriority="46"/>
+    <w:lsdException w:name="List Table 2 Accent 2" w:uiPriority="47"/>
+    <w:lsdException w:name="List Table 3 Accent 2" w:uiPriority="48"/>
+    <w:lsdException w:name="List Table 4 Accent 2" w:uiPriority="49"/>
+    <w:lsdException w:name="List Table 5 Dark Accent 2" w:uiPriority="50"/>
+    <w:lsdException w:name="List Table 6 Colorful Accent 2" w:uiPriority="51"/>
+    <w:lsdException w:name="List Table 7 Colorful Accent 2" w:uiPriority="52"/>
+    <w:lsdException w:name="List Table 1 Light Accent 3" w:uiPriority="46"/>
+    <w:lsdException w:name="List Table 2 Accent 3" w:uiPriority="47"/>
+    <w:lsdException w:name="List Table 3 Accent 3" w:uiPriority="48"/>
+    <w:lsdException w:name="List Table 4 Accent 3" w:uiPriority="49"/>
+    <w:lsdException w:name="List Table 5 Dark Accent 3" w:uiPriority="50"/>
+    <w:lsdException w:name="List Table 6 Colorful Accent 3" w:uiPriority="51"/>
+    <w:lsdException w:name="List Table 7 Colorful Accent 3" w:uiPriority="52"/>
+    <w:lsdException w:name="List Table 1 Light Accent 4" w:uiPriority="46"/>
+    <w:lsdException w:name="List Table 2 Accent 4" w:uiPriority="47"/>
+    <w:lsdException w:name="List Table 3 Accent 4" w:uiPriority="48"/>
+    <w:lsdException w:name="List Table 4 Accent 4" w:uiPriority="49"/>
+    <w:lsdException w:name="List Table 5 Dark Accent 4" w:uiPriority="50"/>
+    <w:lsdException w:name="List Table 6 Colorful Accent 4" w:uiPriority="51"/>
+    <w:lsdException w:name="List Table 7 Colorful Accent 4" w:uiPriority="52"/>
+    <w:lsdException w:name="List Table 1 Light Accent 5" w:uiPriority="46"/>
+    <w:lsdException w:name="List Table 2 Accent 5" w:uiPriority="47"/>
+    <w:lsdException w:name="List Table 3 Accent 5" w:uiPriority="48"/>
+    <w:lsdException w:name="List Table 4 Accent 5" w:uiPriority="49"/>
+    <w:lsdException w:name="List Table 5 Dark Accent 5" w:uiPriority="50"/>
+    <w:lsdException w:name="List Table 6 Colorful Accent 5" w:uiPriority="51"/>
+    <w:lsdException w:name="List Table 7 Colorful Accent 5" w:uiPriority="52"/>
+    <w:lsdException w:name="List Table 1 Light Accent 6" w:uiPriority="46"/>
+    <w:lsdException w:name="List Table 2 Accent 6" w:uiPriority="47"/>
+    <w:lsdException w:name="List Table 3 Accent 6" w:uiPriority="48"/>
+    <w:lsdException w:name="List Table 4 Accent 6" w:uiPriority="49"/>
+    <w:lsdException w:name="List Table 5 Dark Accent 6" w:uiPriority="50"/>
+    <w:lsdException w:name="List Table 6 Colorful Accent 6" w:uiPriority="51"/>
+    <w:lsdException w:name="List Table 7 Colorful Accent 6" w:uiPriority="52"/>
+    <w:lsdException w:name="Mention" w:semiHidden="1" w:uiPriority="99" w:unhideWhenUsed="1"/>
+    <w:lsdException w:name="Smart Hyperlink" w:semiHidden="1" w:uiPriority="99" w:unhideWhenUsed="1"/>
+    <w:lsdException w:name="Hashtag" w:semiHidden="1" w:uiPriority="99" w:unhideWhenUsed="1"/>
+    <w:lsdException w:name="Unresolved Mention" w:semiHidden="1" w:uiPriority="99" w:unhideWhenUsed="1"/>
+    <w:lsdException w:name="Smart Link" w:semiHidden="1" w:uiPriority="99" w:unhideWhenUsed="1"/>
+    <w:lsdException w:name="Smart Link Error" w:semiHidden="1" w:uiPriority="99" w:unhideWhenUsed="1"/>
+  </w:latentStyles>
   <w:style w:type="paragraph" w:default="1" w:styleId="Normal">
     <w:name w:val="Normal"/>
     <w:qFormat/>
@@ -2120,191 +2814,17 @@
     <w:basedOn w:val="DefaultParagraphFont"/>
     <w:rsid w:val="00954B89"/>
   </w:style>
-</w:styles>
-</file>
-
-<file path=word/stylesWithEffects.xml><?xml version="1.0" encoding="utf-8"?>
-<w:styles xmlns:wpc="http://schemas.microsoft.com/office/word/2010/wordprocessingCanvas" xmlns:mo="http://schemas.microsoft.com/office/mac/office/2008/main" xmlns:mc="http://schemas.openxmlformats.org/markup-compatibility/2006" xmlns:mv="urn:schemas-microsoft-com:mac:vml" xmlns:o="urn:schemas-microsoft-com:office:office" xmlns:r="http://schemas.openxmlformats.org/officeDocument/2006/relationships" xmlns:m="http://schemas.openxmlformats.org/officeDocument/2006/math" xmlns:v="urn:schemas-microsoft-com:vml" xmlns:wp14="http://schemas.microsoft.com/office/word/2010/wordprocessingDrawing" xmlns:wp="http://schemas.openxmlformats.org/drawingml/2006/wordprocessingDrawing" xmlns:w10="urn:schemas-microsoft-com:office:word" xmlns:w="http://schemas.openxmlformats.org/wordprocessingml/2006/main" xmlns:w14="http://schemas.microsoft.com/office/word/2010/wordml" xmlns:wpg="http://schemas.microsoft.com/office/word/2010/wordprocessingGroup" xmlns:wpi="http://schemas.microsoft.com/office/word/2010/wordprocessingInk" xmlns:wne="http://schemas.microsoft.com/office/word/2006/wordml" xmlns:wps="http://schemas.microsoft.com/office/word/2010/wordprocessingShape" mc:Ignorable="w14 wp14">
-  <w:docDefaults>
-    <w:rPrDefault>
-      <w:rPr>
-        <w:rFonts w:asciiTheme="minorHAnsi" w:eastAsiaTheme="minorEastAsia" w:hAnsiTheme="minorHAnsi" w:cstheme="minorBidi"/>
-        <w:sz w:val="24"/>
-        <w:szCs w:val="24"/>
-        <w:lang w:val="en-US" w:eastAsia="ja-JP" w:bidi="ar-SA"/>
-      </w:rPr>
-    </w:rPrDefault>
-    <w:pPrDefault/>
-  </w:docDefaults>
-  <w:latentStyles w:defLockedState="0" w:defUIPriority="99" w:defSemiHidden="1" w:defUnhideWhenUsed="1" w:defQFormat="0" w:count="276">
-    <w:lsdException w:name="Normal" w:semiHidden="0" w:uiPriority="0" w:unhideWhenUsed="0" w:qFormat="1"/>
-    <w:lsdException w:name="heading 1" w:semiHidden="0" w:uiPriority="9" w:unhideWhenUsed="0" w:qFormat="1"/>
-    <w:lsdException w:name="heading 2" w:uiPriority="9" w:qFormat="1"/>
-    <w:lsdException w:name="heading 3" w:uiPriority="9" w:qFormat="1"/>
-    <w:lsdException w:name="heading 4" w:uiPriority="9" w:qFormat="1"/>
-    <w:lsdException w:name="heading 5" w:uiPriority="9" w:qFormat="1"/>
-    <w:lsdException w:name="heading 6" w:uiPriority="9" w:qFormat="1"/>
-    <w:lsdException w:name="heading 7" w:uiPriority="9" w:qFormat="1"/>
-    <w:lsdException w:name="heading 8" w:uiPriority="9" w:qFormat="1"/>
-    <w:lsdException w:name="heading 9" w:uiPriority="9" w:qFormat="1"/>
-    <w:lsdException w:name="toc 1" w:uiPriority="39"/>
-    <w:lsdException w:name="toc 2" w:uiPriority="39"/>
-    <w:lsdException w:name="toc 3" w:uiPriority="39"/>
-    <w:lsdException w:name="toc 4" w:uiPriority="39"/>
-    <w:lsdException w:name="toc 5" w:uiPriority="39"/>
-    <w:lsdException w:name="toc 6" w:uiPriority="39"/>
-    <w:lsdException w:name="toc 7" w:uiPriority="39"/>
-    <w:lsdException w:name="toc 8" w:uiPriority="39"/>
-    <w:lsdException w:name="toc 9" w:uiPriority="39"/>
-    <w:lsdException w:name="caption" w:uiPriority="35" w:qFormat="1"/>
-    <w:lsdException w:name="Title" w:semiHidden="0" w:uiPriority="10" w:unhideWhenUsed="0" w:qFormat="1"/>
-    <w:lsdException w:name="Default Paragraph Font" w:uiPriority="1"/>
-    <w:lsdException w:name="Subtitle" w:semiHidden="0" w:uiPriority="11" w:unhideWhenUsed="0" w:qFormat="1"/>
-    <w:lsdException w:name="Strong" w:semiHidden="0" w:uiPriority="22" w:unhideWhenUsed="0" w:qFormat="1"/>
-    <w:lsdException w:name="Emphasis" w:semiHidden="0" w:uiPriority="20" w:unhideWhenUsed="0" w:qFormat="1"/>
-    <w:lsdException w:name="Table Grid" w:semiHidden="0" w:uiPriority="59" w:unhideWhenUsed="0"/>
-    <w:lsdException w:name="Placeholder Text" w:unhideWhenUsed="0"/>
-    <w:lsdException w:name="No Spacing" w:semiHidden="0" w:uiPriority="1" w:unhideWhenUsed="0" w:qFormat="1"/>
-    <w:lsdException w:name="Light Shading" w:semiHidden="0" w:uiPriority="60" w:unhideWhenUsed="0"/>
-    <w:lsdException w:name="Light List" w:semiHidden="0" w:uiPriority="61" w:unhideWhenUsed="0"/>
-    <w:lsdException w:name="Light Grid" w:semiHidden="0" w:uiPriority="62" w:unhideWhenUsed="0"/>
-    <w:lsdException w:name="Medium Shading 1" w:semiHidden="0" w:uiPriority="63" w:unhideWhenUsed="0"/>
-    <w:lsdException w:name="Medium Shading 2" w:semiHidden="0" w:uiPriority="64" w:unhideWhenUsed="0"/>
-    <w:lsdException w:name="Medium List 1" w:semiHidden="0" w:uiPriority="65" w:unhideWhenUsed="0"/>
-    <w:lsdException w:name="Medium List 2" w:semiHidden="0" w:uiPriority="66" w:unhideWhenUsed="0"/>
-    <w:lsdException w:name="Medium Grid 1" w:semiHidden="0" w:uiPriority="67" w:unhideWhenUsed="0"/>
-    <w:lsdException w:name="Medium Grid 2" w:semiHidden="0" w:uiPriority="68" w:unhideWhenUsed="0"/>
-    <w:lsdException w:name="Medium Grid 3" w:semiHidden="0" w:uiPriority="69" w:unhideWhenUsed="0"/>
-    <w:lsdException w:name="Dark List" w:semiHidden="0" w:uiPriority="70" w:unhideWhenUsed="0"/>
-    <w:lsdException w:name="Colorful Shading" w:semiHidden="0" w:uiPriority="71" w:unhideWhenUsed="0"/>
-    <w:lsdException w:name="Colorful List" w:semiHidden="0" w:uiPriority="72" w:unhideWhenUsed="0"/>
-    <w:lsdException w:name="Colorful Grid" w:semiHidden="0" w:uiPriority="73" w:unhideWhenUsed="0"/>
-    <w:lsdException w:name="Light Shading Accent 1" w:semiHidden="0" w:uiPriority="60" w:unhideWhenUsed="0"/>
-    <w:lsdException w:name="Light List Accent 1" w:semiHidden="0" w:uiPriority="61" w:unhideWhenUsed="0"/>
-    <w:lsdException w:name="Light Grid Accent 1" w:semiHidden="0" w:uiPriority="62" w:unhideWhenUsed="0"/>
-    <w:lsdException w:name="Medium Shading 1 Accent 1" w:semiHidden="0" w:uiPriority="63" w:unhideWhenUsed="0"/>
-    <w:lsdException w:name="Medium Shading 2 Accent 1" w:semiHidden="0" w:uiPriority="64" w:unhideWhenUsed="0"/>
-    <w:lsdException w:name="Medium List 1 Accent 1" w:semiHidden="0" w:uiPriority="65" w:unhideWhenUsed="0"/>
-    <w:lsdException w:name="Revision" w:unhideWhenUsed="0"/>
-    <w:lsdException w:name="List Paragraph" w:semiHidden="0" w:uiPriority="34" w:unhideWhenUsed="0" w:qFormat="1"/>
-    <w:lsdException w:name="Quote" w:semiHidden="0" w:uiPriority="29" w:unhideWhenUsed="0" w:qFormat="1"/>
-    <w:lsdException w:name="Intense Quote" w:semiHidden="0" w:uiPriority="30" w:unhideWhenUsed="0" w:qFormat="1"/>
-    <w:lsdException w:name="Medium List 2 Accent 1" w:semiHidden="0" w:uiPriority="66" w:unhideWhenUsed="0"/>
-    <w:lsdException w:name="Medium Grid 1 Accent 1" w:semiHidden="0" w:uiPriority="67" w:unhideWhenUsed="0"/>
-    <w:lsdException w:name="Medium Grid 2 Accent 1" w:semiHidden="0" w:uiPriority="68" w:unhideWhenUsed="0"/>
-    <w:lsdException w:name="Medium Grid 3 Accent 1" w:semiHidden="0" w:uiPriority="69" w:unhideWhenUsed="0"/>
-    <w:lsdException w:name="Dark List Accent 1" w:semiHidden="0" w:uiPriority="70" w:unhideWhenUsed="0"/>
-    <w:lsdException w:name="Colorful Shading Accent 1" w:semiHidden="0" w:uiPriority="71" w:unhideWhenUsed="0"/>
-    <w:lsdException w:name="Colorful List Accent 1" w:semiHidden="0" w:uiPriority="72" w:unhideWhenUsed="0"/>
-    <w:lsdException w:name="Colorful Grid Accent 1" w:semiHidden="0" w:uiPriority="73" w:unhideWhenUsed="0"/>
-    <w:lsdException w:name="Light Shading Accent 2" w:semiHidden="0" w:uiPriority="60" w:unhideWhenUsed="0"/>
-    <w:lsdException w:name="Light List Accent 2" w:semiHidden="0" w:uiPriority="61" w:unhideWhenUsed="0"/>
-    <w:lsdException w:name="Light Grid Accent 2" w:semiHidden="0" w:uiPriority="62" w:unhideWhenUsed="0"/>
-    <w:lsdException w:name="Medium Shading 1 Accent 2" w:semiHidden="0" w:uiPriority="63" w:unhideWhenUsed="0"/>
-    <w:lsdException w:name="Medium Shading 2 Accent 2" w:semiHidden="0" w:uiPriority="64" w:unhideWhenUsed="0"/>
-    <w:lsdException w:name="Medium List 1 Accent 2" w:semiHidden="0" w:uiPriority="65" w:unhideWhenUsed="0"/>
-    <w:lsdException w:name="Medium List 2 Accent 2" w:semiHidden="0" w:uiPriority="66" w:unhideWhenUsed="0"/>
-    <w:lsdException w:name="Medium Grid 1 Accent 2" w:semiHidden="0" w:uiPriority="67" w:unhideWhenUsed="0"/>
-    <w:lsdException w:name="Medium Grid 2 Accent 2" w:semiHidden="0" w:uiPriority="68" w:unhideWhenUsed="0"/>
-    <w:lsdException w:name="Medium Grid 3 Accent 2" w:semiHidden="0" w:uiPriority="69" w:unhideWhenUsed="0"/>
-    <w:lsdException w:name="Dark List Accent 2" w:semiHidden="0" w:uiPriority="70" w:unhideWhenUsed="0"/>
-    <w:lsdException w:name="Colorful Shading Accent 2" w:semiHidden="0" w:uiPriority="71" w:unhideWhenUsed="0"/>
-    <w:lsdException w:name="Colorful List Accent 2" w:semiHidden="0" w:uiPriority="72" w:unhideWhenUsed="0"/>
-    <w:lsdException w:name="Colorful Grid Accent 2" w:semiHidden="0" w:uiPriority="73" w:unhideWhenUsed="0"/>
-    <w:lsdException w:name="Light Shading Accent 3" w:semiHidden="0" w:uiPriority="60" w:unhideWhenUsed="0"/>
-    <w:lsdException w:name="Light List Accent 3" w:semiHidden="0" w:uiPriority="61" w:unhideWhenUsed="0"/>
-    <w:lsdException w:name="Light Grid Accent 3" w:semiHidden="0" w:uiPriority="62" w:unhideWhenUsed="0"/>
-    <w:lsdException w:name="Medium Shading 1 Accent 3" w:semiHidden="0" w:uiPriority="63" w:unhideWhenUsed="0"/>
-    <w:lsdException w:name="Medium Shading 2 Accent 3" w:semiHidden="0" w:uiPriority="64" w:unhideWhenUsed="0"/>
-    <w:lsdException w:name="Medium List 1 Accent 3" w:semiHidden="0" w:uiPriority="65" w:unhideWhenUsed="0"/>
-    <w:lsdException w:name="Medium List 2 Accent 3" w:semiHidden="0" w:uiPriority="66" w:unhideWhenUsed="0"/>
-    <w:lsdException w:name="Medium Grid 1 Accent 3" w:semiHidden="0" w:uiPriority="67" w:unhideWhenUsed="0"/>
-    <w:lsdException w:name="Medium Grid 2 Accent 3" w:semiHidden="0" w:uiPriority="68" w:unhideWhenUsed="0"/>
-    <w:lsdException w:name="Medium Grid 3 Accent 3" w:semiHidden="0" w:uiPriority="69" w:unhideWhenUsed="0"/>
-    <w:lsdException w:name="Dark List Accent 3" w:semiHidden="0" w:uiPriority="70" w:unhideWhenUsed="0"/>
-    <w:lsdException w:name="Colorful Shading Accent 3" w:semiHidden="0" w:uiPriority="71" w:unhideWhenUsed="0"/>
-    <w:lsdException w:name="Colorful List Accent 3" w:semiHidden="0" w:uiPriority="72" w:unhideWhenUsed="0"/>
-    <w:lsdException w:name="Colorful Grid Accent 3" w:semiHidden="0" w:uiPriority="73" w:unhideWhenUsed="0"/>
-    <w:lsdException w:name="Light Shading Accent 4" w:semiHidden="0" w:uiPriority="60" w:unhideWhenUsed="0"/>
-    <w:lsdException w:name="Light List Accent 4" w:semiHidden="0" w:uiPriority="61" w:unhideWhenUsed="0"/>
-    <w:lsdException w:name="Light Grid Accent 4" w:semiHidden="0" w:uiPriority="62" w:unhideWhenUsed="0"/>
-    <w:lsdException w:name="Medium Shading 1 Accent 4" w:semiHidden="0" w:uiPriority="63" w:unhideWhenUsed="0"/>
-    <w:lsdException w:name="Medium Shading 2 Accent 4" w:semiHidden="0" w:uiPriority="64" w:unhideWhenUsed="0"/>
-    <w:lsdException w:name="Medium List 1 Accent 4" w:semiHidden="0" w:uiPriority="65" w:unhideWhenUsed="0"/>
-    <w:lsdException w:name="Medium List 2 Accent 4" w:semiHidden="0" w:uiPriority="66" w:unhideWhenUsed="0"/>
-    <w:lsdException w:name="Medium Grid 1 Accent 4" w:semiHidden="0" w:uiPriority="67" w:unhideWhenUsed="0"/>
-    <w:lsdException w:name="Medium Grid 2 Accent 4" w:semiHidden="0" w:uiPriority="68" w:unhideWhenUsed="0"/>
-    <w:lsdException w:name="Medium Grid 3 Accent 4" w:semiHidden="0" w:uiPriority="69" w:unhideWhenUsed="0"/>
-    <w:lsdException w:name="Dark List Accent 4" w:semiHidden="0" w:uiPriority="70" w:unhideWhenUsed="0"/>
-    <w:lsdException w:name="Colorful Shading Accent 4" w:semiHidden="0" w:uiPriority="71" w:unhideWhenUsed="0"/>
-    <w:lsdException w:name="Colorful List Accent 4" w:semiHidden="0" w:uiPriority="72" w:unhideWhenUsed="0"/>
-    <w:lsdException w:name="Colorful Grid Accent 4" w:semiHidden="0" w:uiPriority="73" w:unhideWhenUsed="0"/>
-    <w:lsdException w:name="Light Shading Accent 5" w:semiHidden="0" w:uiPriority="60" w:unhideWhenUsed="0"/>
-    <w:lsdException w:name="Light List Accent 5" w:semiHidden="0" w:uiPriority="61" w:unhideWhenUsed="0"/>
-    <w:lsdException w:name="Light Grid Accent 5" w:semiHidden="0" w:uiPriority="62" w:unhideWhenUsed="0"/>
-    <w:lsdException w:name="Medium Shading 1 Accent 5" w:semiHidden="0" w:uiPriority="63" w:unhideWhenUsed="0"/>
-    <w:lsdException w:name="Medium Shading 2 Accent 5" w:semiHidden="0" w:uiPriority="64" w:unhideWhenUsed="0"/>
-    <w:lsdException w:name="Medium List 1 Accent 5" w:semiHidden="0" w:uiPriority="65" w:unhideWhenUsed="0"/>
-    <w:lsdException w:name="Medium List 2 Accent 5" w:semiHidden="0" w:uiPriority="66" w:unhideWhenUsed="0"/>
-    <w:lsdException w:name="Medium Grid 1 Accent 5" w:semiHidden="0" w:uiPriority="67" w:unhideWhenUsed="0"/>
-    <w:lsdException w:name="Medium Grid 2 Accent 5" w:semiHidden="0" w:uiPriority="68" w:unhideWhenUsed="0"/>
-    <w:lsdException w:name="Medium Grid 3 Accent 5" w:semiHidden="0" w:uiPriority="69" w:unhideWhenUsed="0"/>
-    <w:lsdException w:name="Dark List Accent 5" w:semiHidden="0" w:uiPriority="70" w:unhideWhenUsed="0"/>
-    <w:lsdException w:name="Colorful Shading Accent 5" w:semiHidden="0" w:uiPriority="71" w:unhideWhenUsed="0"/>
-    <w:lsdException w:name="Colorful List Accent 5" w:semiHidden="0" w:uiPriority="72" w:unhideWhenUsed="0"/>
-    <w:lsdException w:name="Colorful Grid Accent 5" w:semiHidden="0" w:uiPriority="73" w:unhideWhenUsed="0"/>
-    <w:lsdException w:name="Light Shading Accent 6" w:semiHidden="0" w:uiPriority="60" w:unhideWhenUsed="0"/>
-    <w:lsdException w:name="Light List Accent 6" w:semiHidden="0" w:uiPriority="61" w:unhideWhenUsed="0"/>
-    <w:lsdException w:name="Light Grid Accent 6" w:semiHidden="0" w:uiPriority="62" w:unhideWhenUsed="0"/>
-    <w:lsdException w:name="Medium Shading 1 Accent 6" w:semiHidden="0" w:uiPriority="63" w:unhideWhenUsed="0"/>
-    <w:lsdException w:name="Medium Shading 2 Accent 6" w:semiHidden="0" w:uiPriority="64" w:unhideWhenUsed="0"/>
-    <w:lsdException w:name="Medium List 1 Accent 6" w:semiHidden="0" w:uiPriority="65" w:unhideWhenUsed="0"/>
-    <w:lsdException w:name="Medium List 2 Accent 6" w:semiHidden="0" w:uiPriority="66" w:unhideWhenUsed="0"/>
-    <w:lsdException w:name="Medium Grid 1 Accent 6" w:semiHidden="0" w:uiPriority="67" w:unhideWhenUsed="0"/>
-    <w:lsdException w:name="Medium Grid 2 Accent 6" w:semiHidden="0" w:uiPriority="68" w:unhideWhenUsed="0"/>
-    <w:lsdException w:name="Medium Grid 3 Accent 6" w:semiHidden="0" w:uiPriority="69" w:unhideWhenUsed="0"/>
-    <w:lsdException w:name="Dark List Accent 6" w:semiHidden="0" w:uiPriority="70" w:unhideWhenUsed="0"/>
-    <w:lsdException w:name="Colorful Shading Accent 6" w:semiHidden="0" w:uiPriority="71" w:unhideWhenUsed="0"/>
-    <w:lsdException w:name="Colorful List Accent 6" w:semiHidden="0" w:uiPriority="72" w:unhideWhenUsed="0"/>
-    <w:lsdException w:name="Colorful Grid Accent 6" w:semiHidden="0" w:uiPriority="73" w:unhideWhenUsed="0"/>
-    <w:lsdException w:name="Subtle Emphasis" w:semiHidden="0" w:uiPriority="19" w:unhideWhenUsed="0" w:qFormat="1"/>
-    <w:lsdException w:name="Intense Emphasis" w:semiHidden="0" w:uiPriority="21" w:unhideWhenUsed="0" w:qFormat="1"/>
-    <w:lsdException w:name="Subtle Reference" w:semiHidden="0" w:uiPriority="31" w:unhideWhenUsed="0" w:qFormat="1"/>
-    <w:lsdException w:name="Intense Reference" w:semiHidden="0" w:uiPriority="32" w:unhideWhenUsed="0" w:qFormat="1"/>
-    <w:lsdException w:name="Book Title" w:semiHidden="0" w:uiPriority="33" w:unhideWhenUsed="0" w:qFormat="1"/>
-    <w:lsdException w:name="Bibliography" w:uiPriority="37"/>
-    <w:lsdException w:name="TOC Heading" w:uiPriority="39" w:qFormat="1"/>
-  </w:latentStyles>
-  <w:style w:type="paragraph" w:default="1" w:styleId="Normal">
-    <w:name w:val="Normal"/>
-    <w:qFormat/>
-  </w:style>
-  <w:style w:type="character" w:default="1" w:styleId="DefaultParagraphFont">
-    <w:name w:val="Default Paragraph Font"/>
-    <w:uiPriority w:val="1"/>
-    <w:semiHidden/>
-    <w:unhideWhenUsed/>
-  </w:style>
-  <w:style w:type="table" w:default="1" w:styleId="TableNormal">
-    <w:name w:val="Normal Table"/>
+  <w:style w:type="character" w:styleId="UnresolvedMention">
+    <w:name w:val="Unresolved Mention"/>
+    <w:basedOn w:val="DefaultParagraphFont"/>
     <w:uiPriority w:val="99"/>
     <w:semiHidden/>
     <w:unhideWhenUsed/>
-    <w:tblPr>
-      <w:tblInd w:w="0" w:type="dxa"/>
-      <w:tblCellMar>
-        <w:top w:w="0" w:type="dxa"/>
-        <w:left w:w="108" w:type="dxa"/>
-        <w:bottom w:w="0" w:type="dxa"/>
-        <w:right w:w="108" w:type="dxa"/>
-      </w:tblCellMar>
-    </w:tblPr>
-  </w:style>
-  <w:style w:type="numbering" w:default="1" w:styleId="NoList">
-    <w:name w:val="No List"/>
-    <w:uiPriority w:val="99"/>
-    <w:semiHidden/>
-    <w:unhideWhenUsed/>
+    <w:rsid w:val="007919E4"/>
+    <w:rPr>
+      <w:color w:val="605E5C"/>
+      <w:shd w:val="clear" w:color="auto" w:fill="E1DFDD"/>
+    </w:rPr>
   </w:style>
 </w:styles>
 </file>

</xml_diff>